<commit_message>
ADD: names of exs
</commit_message>
<xml_diff>
--- a/LisP/lab_07/report.docx
+++ b/LisP/lab_07/report.docx
@@ -293,7 +293,6 @@
         <w:tab/>
         <w:t xml:space="preserve">       </w:t>
       </w:r>
-      <w:proofErr w:type="gramStart"/>
       <w:r>
         <w:rPr>
           <w:rFonts w:eastAsia="Calibri"/>
@@ -301,16 +300,7 @@
           <w:u w:val="single"/>
         </w:rPr>
         <w:tab/>
-        <w:t xml:space="preserve">  «</w:t>
-      </w:r>
-      <w:proofErr w:type="gramEnd"/>
-      <w:r>
-        <w:rPr>
-          <w:rFonts w:eastAsia="Calibri"/>
-          <w:szCs w:val="28"/>
-          <w:u w:val="single"/>
-        </w:rPr>
-        <w:t>Информатика и системы управления»</w:t>
+        <w:t xml:space="preserve">  «Информатика и системы управления»</w:t>
       </w:r>
       <w:r>
         <w:rPr>
@@ -418,7 +408,6 @@
           <w:rFonts w:eastAsia="Calibri" w:cs="Times New Roman"/>
           <w:i/>
           <w:sz w:val="44"/>
-          <w:lang w:val="en-US"/>
         </w:rPr>
       </w:pPr>
       <w:r>
@@ -434,7 +423,6 @@
           <w:rFonts w:eastAsia="Calibri" w:cs="Times New Roman"/>
           <w:i/>
           <w:sz w:val="44"/>
-          <w:lang w:val="en-US"/>
         </w:rPr>
         <w:t>7</w:t>
       </w:r>
@@ -689,23 +677,7 @@
           <w:rFonts w:eastAsia="Calibri" w:cs="Times New Roman"/>
           <w:sz w:val="32"/>
         </w:rPr>
-        <w:t xml:space="preserve">: </w:t>
-      </w:r>
-      <w:proofErr w:type="spellStart"/>
-      <w:r>
-        <w:rPr>
-          <w:rFonts w:eastAsia="Calibri" w:cs="Times New Roman"/>
-          <w:sz w:val="32"/>
-        </w:rPr>
-        <w:t>Толпинская</w:t>
-      </w:r>
-      <w:proofErr w:type="spellEnd"/>
-      <w:r>
-        <w:rPr>
-          <w:rFonts w:eastAsia="Calibri" w:cs="Times New Roman"/>
-          <w:sz w:val="32"/>
-        </w:rPr>
-        <w:t xml:space="preserve"> Н. Б.</w:t>
+        <w:t>: Толпинская Н. Б.</w:t>
       </w:r>
       <w:r>
         <w:rPr>
@@ -844,25 +816,118 @@
     </w:p>
     <w:p>
       <w:pPr>
+        <w:tabs>
+          <w:tab w:val="left" w:pos="2254"/>
+        </w:tabs>
+      </w:pPr>
+      <w:r>
+        <w:t xml:space="preserve">Задание </w:t>
+      </w:r>
+      <w:r>
+        <w:t>1.</w:t>
+      </w:r>
+      <w:r>
+        <w:t xml:space="preserve"> Написать функцию, которая по своему списку-аргументу </w:t>
+      </w:r>
+      <w:r>
         <w:rPr>
           <w:lang w:val="en-US"/>
         </w:rPr>
-      </w:pPr>
-      <w:r>
-        <w:t xml:space="preserve">Задание </w:t>
-      </w:r>
-      <w:r>
-        <w:t xml:space="preserve">1. </w:t>
+        <w:t>lst</w:t>
+      </w:r>
+      <w:r>
+        <w:t xml:space="preserve"> </w:t>
+      </w:r>
+      <w:r>
+        <w:t xml:space="preserve">определяет является ли он </w:t>
+      </w:r>
+      <w:r>
+        <w:t>палиндромом</w:t>
+      </w:r>
+      <w:r>
+        <w:t xml:space="preserve"> (то есть равны ли </w:t>
+      </w:r>
+      <w:r>
+        <w:rPr>
+          <w:lang w:val="en-US"/>
+        </w:rPr>
+        <w:t>lst</w:t>
+      </w:r>
+      <w:r>
+        <w:t xml:space="preserve"> </w:t>
+      </w:r>
+      <w:r>
+        <w:t xml:space="preserve">и </w:t>
+      </w:r>
+      <w:r>
+        <w:t>‘(</w:t>
+      </w:r>
+      <w:r>
+        <w:rPr>
+          <w:lang w:val="en-US"/>
+        </w:rPr>
+        <w:t>reverse</w:t>
+      </w:r>
+      <w:r>
+        <w:t xml:space="preserve"> </w:t>
+      </w:r>
+      <w:r>
+        <w:rPr>
+          <w:lang w:val="en-US"/>
+        </w:rPr>
+        <w:t>lst</w:t>
+      </w:r>
+      <w:r>
+        <w:t>)).</w:t>
       </w:r>
     </w:p>
     <w:p>
       <w:r>
         <w:t xml:space="preserve">Задание 2. </w:t>
       </w:r>
+      <w:r>
+        <w:t xml:space="preserve">Написать предикат </w:t>
+      </w:r>
+      <w:r>
+        <w:rPr>
+          <w:lang w:val="en-US"/>
+        </w:rPr>
+        <w:t>set</w:t>
+      </w:r>
+      <w:r>
+        <w:t>-</w:t>
+      </w:r>
+      <w:r>
+        <w:rPr>
+          <w:lang w:val="en-US"/>
+        </w:rPr>
+        <w:t>equal</w:t>
+      </w:r>
+      <w:r>
+        <w:t>,</w:t>
+      </w:r>
+      <w:r>
+        <w:t xml:space="preserve"> который возвращает </w:t>
+      </w:r>
+      <w:r>
+        <w:rPr>
+          <w:lang w:val="en-US"/>
+        </w:rPr>
+        <w:t>t</w:t>
+      </w:r>
+      <w:r>
+        <w:t>,</w:t>
+      </w:r>
+      <w:r>
+        <w:t xml:space="preserve"> если два его множества-аргумента содержат одни и те же элементы, порядок которых не имеет значения.</w:t>
+      </w:r>
     </w:p>
     <w:p>
       <w:r>
         <w:t xml:space="preserve">Задание 3. </w:t>
+      </w:r>
+      <w:r>
+        <w:t>Напишите необходимые функции, которые обрабатывают таблицу из точечных пар: (страна.столица), и возвращают по стране – столицу, а по столице – страну.</w:t>
       </w:r>
     </w:p>
     <w:p>
@@ -875,16 +940,181 @@
       <w:r>
         <w:t xml:space="preserve">Задание 4. </w:t>
       </w:r>
+      <w:r>
+        <w:t>Напишите</w:t>
+      </w:r>
+      <w:r>
+        <w:t xml:space="preserve"> </w:t>
+      </w:r>
+      <w:r>
+        <w:t>функцию</w:t>
+      </w:r>
+      <w:r>
+        <w:t xml:space="preserve"> </w:t>
+      </w:r>
+      <w:r>
+        <w:rPr>
+          <w:lang w:val="en-US"/>
+        </w:rPr>
+        <w:t>swap</w:t>
+      </w:r>
+      <w:r>
+        <w:t>-</w:t>
+      </w:r>
+      <w:r>
+        <w:rPr>
+          <w:lang w:val="en-US"/>
+        </w:rPr>
+        <w:t>first</w:t>
+      </w:r>
+      <w:r>
+        <w:t>-</w:t>
+      </w:r>
+      <w:r>
+        <w:rPr>
+          <w:lang w:val="en-US"/>
+        </w:rPr>
+        <w:t>last</w:t>
+      </w:r>
+      <w:r>
+        <w:t xml:space="preserve">, </w:t>
+      </w:r>
+      <w:r>
+        <w:t>которая переставляет в списке-аргументе первый и последний элементы.</w:t>
+      </w:r>
     </w:p>
     <w:p>
       <w:r>
         <w:t xml:space="preserve">Задание 5. </w:t>
       </w:r>
+      <w:r>
+        <w:t>Напишите</w:t>
+      </w:r>
+      <w:r>
+        <w:t xml:space="preserve"> </w:t>
+      </w:r>
+      <w:r>
+        <w:t>функцию</w:t>
+      </w:r>
+      <w:r>
+        <w:t xml:space="preserve"> </w:t>
+      </w:r>
+      <w:r>
+        <w:rPr>
+          <w:lang w:val="en-US"/>
+        </w:rPr>
+        <w:t>swap</w:t>
+      </w:r>
+      <w:r>
+        <w:t>-</w:t>
+      </w:r>
+      <w:r>
+        <w:rPr>
+          <w:lang w:val="en-US"/>
+        </w:rPr>
+        <w:t>two</w:t>
+      </w:r>
+      <w:r>
+        <w:t>-</w:t>
+      </w:r>
+      <w:r>
+        <w:rPr>
+          <w:lang w:val="en-US"/>
+        </w:rPr>
+        <w:t>element</w:t>
+      </w:r>
+      <w:r>
+        <w:t xml:space="preserve">, </w:t>
+      </w:r>
+      <w:r>
+        <w:t>которая переставляет в списке-аргументе два указанных своими порядковыми номерами элемента в этом списке.</w:t>
+      </w:r>
     </w:p>
     <w:p>
       <w:r>
         <w:t>Задание 6.</w:t>
       </w:r>
+      <w:r>
+        <w:t xml:space="preserve"> Напишите</w:t>
+      </w:r>
+      <w:r>
+        <w:t xml:space="preserve"> </w:t>
+      </w:r>
+      <w:r>
+        <w:t>две</w:t>
+      </w:r>
+      <w:r>
+        <w:t xml:space="preserve"> </w:t>
+      </w:r>
+      <w:r>
+        <w:t>функции</w:t>
+      </w:r>
+      <w:r>
+        <w:t xml:space="preserve">, </w:t>
+      </w:r>
+      <w:r>
+        <w:rPr>
+          <w:lang w:val="en-US"/>
+        </w:rPr>
+        <w:t>swap</w:t>
+      </w:r>
+      <w:r>
+        <w:t>-</w:t>
+      </w:r>
+      <w:r>
+        <w:rPr>
+          <w:lang w:val="en-US"/>
+        </w:rPr>
+        <w:t>to</w:t>
+      </w:r>
+      <w:r>
+        <w:t>-</w:t>
+      </w:r>
+      <w:r>
+        <w:rPr>
+          <w:lang w:val="en-US"/>
+        </w:rPr>
+        <w:t>left</w:t>
+      </w:r>
+      <w:r>
+        <w:t xml:space="preserve"> </w:t>
+      </w:r>
+      <w:r>
+        <w:t>и</w:t>
+      </w:r>
+      <w:r>
+        <w:t xml:space="preserve"> </w:t>
+      </w:r>
+      <w:r>
+        <w:rPr>
+          <w:lang w:val="en-US"/>
+        </w:rPr>
+        <w:t>swap</w:t>
+      </w:r>
+      <w:r>
+        <w:t>-</w:t>
+      </w:r>
+      <w:r>
+        <w:rPr>
+          <w:lang w:val="en-US"/>
+        </w:rPr>
+        <w:t>to</w:t>
+      </w:r>
+      <w:r>
+        <w:t>-</w:t>
+      </w:r>
+      <w:r>
+        <w:rPr>
+          <w:lang w:val="en-US"/>
+        </w:rPr>
+        <w:t>right</w:t>
+      </w:r>
+      <w:r>
+        <w:t xml:space="preserve">, </w:t>
+      </w:r>
+      <w:r>
+        <w:t>которые производят круговую перестановку в списке-аргументе влево и вправо, соответственно.</w:t>
+      </w:r>
     </w:p>
     <w:p>
       <w:pPr>
@@ -920,9 +1150,6 @@
     <w:p>
       <w:pPr>
         <w:jc w:val="left"/>
-        <w:rPr>
-          <w:lang w:val="en-US"/>
-        </w:rPr>
       </w:pPr>
       <w:r>
         <w:t xml:space="preserve">2. </w:t>

</xml_diff>

<commit_message>
FIX: new logic with let
</commit_message>
<xml_diff>
--- a/LisP/lab_07/report.docx
+++ b/LisP/lab_07/report.docx
@@ -1022,6 +1022,12 @@
           <w:lang w:val="en-US"/>
         </w:rPr>
         <w:t>element</w:t>
+      </w:r>
+      <w:r>
+        <w:rPr>
+          <w:lang w:val="en-US"/>
+        </w:rPr>
+        <w:t>s</w:t>
       </w:r>
       <w:r>
         <w:t xml:space="preserve">, </w:t>

</xml_diff>

<commit_message>
ADD: gjikb ds dct yf[eq rfr vtyz dct pft,fkj yf[eq
</commit_message>
<xml_diff>
--- a/LisP/lab_07/report.docx
+++ b/LisP/lab_07/report.docx
@@ -677,7 +677,23 @@
           <w:rFonts w:eastAsia="Calibri" w:cs="Times New Roman"/>
           <w:sz w:val="32"/>
         </w:rPr>
-        <w:t>: Толпинская Н. Б.</w:t>
+        <w:t xml:space="preserve">: </w:t>
+      </w:r>
+      <w:proofErr w:type="spellStart"/>
+      <w:r>
+        <w:rPr>
+          <w:rFonts w:eastAsia="Calibri" w:cs="Times New Roman"/>
+          <w:sz w:val="32"/>
+        </w:rPr>
+        <w:t>Толпинская</w:t>
+      </w:r>
+      <w:proofErr w:type="spellEnd"/>
+      <w:r>
+        <w:rPr>
+          <w:rFonts w:eastAsia="Calibri" w:cs="Times New Roman"/>
+          <w:sz w:val="32"/>
+        </w:rPr>
+        <w:t xml:space="preserve"> Н. Б.</w:t>
       </w:r>
       <w:r>
         <w:rPr>
@@ -829,12 +845,14 @@
       <w:r>
         <w:t xml:space="preserve"> Написать функцию, которая по своему списку-аргументу </w:t>
       </w:r>
+      <w:proofErr w:type="spellStart"/>
       <w:r>
         <w:rPr>
           <w:lang w:val="en-US"/>
         </w:rPr>
         <w:t>lst</w:t>
       </w:r>
+      <w:proofErr w:type="spellEnd"/>
       <w:r>
         <w:t xml:space="preserve"> </w:t>
       </w:r>
@@ -847,12 +865,14 @@
       <w:r>
         <w:t xml:space="preserve"> (то есть равны ли </w:t>
       </w:r>
+      <w:proofErr w:type="spellStart"/>
       <w:r>
         <w:rPr>
           <w:lang w:val="en-US"/>
         </w:rPr>
         <w:t>lst</w:t>
       </w:r>
+      <w:proofErr w:type="spellEnd"/>
       <w:r>
         <w:t xml:space="preserve"> </w:t>
       </w:r>
@@ -871,12 +891,14 @@
       <w:r>
         <w:t xml:space="preserve"> </w:t>
       </w:r>
+      <w:proofErr w:type="spellStart"/>
       <w:r>
         <w:rPr>
           <w:lang w:val="en-US"/>
         </w:rPr>
         <w:t>lst</w:t>
       </w:r>
+      <w:proofErr w:type="spellEnd"/>
       <w:r>
         <w:t>)).</w:t>
       </w:r>
@@ -927,7 +949,15 @@
         <w:t xml:space="preserve">Задание 3. </w:t>
       </w:r>
       <w:r>
-        <w:t>Напишите необходимые функции, которые обрабатывают таблицу из точечных пар: (страна.столица), и возвращают по стране – столицу, а по столице – страну.</w:t>
+        <w:t>Напишите необходимые функции, которые обрабатывают таблицу из точечных пар: (</w:t>
+      </w:r>
+      <w:proofErr w:type="spellStart"/>
+      <w:r>
+        <w:t>страна.столица</w:t>
+      </w:r>
+      <w:proofErr w:type="spellEnd"/>
+      <w:r>
+        <w:t>), и возвращают по стране – столицу, а по столице – страну.</w:t>
       </w:r>
     </w:p>
     <w:p>
@@ -1152,6 +1182,389 @@
       <w:r>
         <w:t>.</w:t>
       </w:r>
+    </w:p>
+    <w:p>
+      <w:pPr>
+        <w:jc w:val="left"/>
+        <w:rPr>
+          <w:rFonts w:eastAsiaTheme="minorEastAsia"/>
+        </w:rPr>
+      </w:pPr>
+      <w:r>
+        <w:t>Первый способ:</w:t>
+      </w:r>
+    </w:p>
+    <w:p>
+      <w:pPr>
+        <w:pStyle w:val="Programs"/>
+      </w:pPr>
+      <w:r>
+        <w:t>(</w:t>
+      </w:r>
+      <w:proofErr w:type="spellStart"/>
+      <w:r>
+        <w:rPr>
+          <w:lang w:val="en-US"/>
+        </w:rPr>
+        <w:t>defun</w:t>
+      </w:r>
+      <w:proofErr w:type="spellEnd"/>
+      <w:r>
+        <w:t xml:space="preserve"> </w:t>
+      </w:r>
+      <w:r>
+        <w:t>*имя функции*</w:t>
+      </w:r>
+      <w:r>
+        <w:t xml:space="preserve"> (</w:t>
+      </w:r>
+      <w:r>
+        <w:t>*список параметров*</w:t>
+      </w:r>
+      <w:r>
+        <w:t>) (</w:t>
+      </w:r>
+    </w:p>
+    <w:p>
+      <w:pPr>
+        <w:pStyle w:val="Programs"/>
+      </w:pPr>
+      <w:r>
+        <w:tab/>
+      </w:r>
+      <w:r>
+        <w:t>*</w:t>
+      </w:r>
+      <w:r>
+        <w:t>тело</w:t>
+      </w:r>
+      <w:r>
+        <w:t xml:space="preserve"> </w:t>
+      </w:r>
+      <w:r>
+        <w:t>функции</w:t>
+      </w:r>
+      <w:r>
+        <w:t>*</w:t>
+      </w:r>
+    </w:p>
+    <w:p>
+      <w:pPr>
+        <w:pStyle w:val="Programs"/>
+        <w:ind w:firstLine="708"/>
+      </w:pPr>
+      <w:r>
+        <w:t>)</w:t>
+      </w:r>
+    </w:p>
+    <w:p>
+      <w:pPr>
+        <w:pStyle w:val="Programs"/>
+      </w:pPr>
+      <w:r>
+        <w:t>)</w:t>
+      </w:r>
+    </w:p>
+    <w:p>
+      <w:r>
+        <w:t>Пример:</w:t>
+      </w:r>
+    </w:p>
+    <w:p>
+      <w:pPr>
+        <w:pStyle w:val="Programs"/>
+        <w:rPr>
+          <w:color w:val="000000" w:themeColor="text1"/>
+          <w:lang w:eastAsia="ru-RU"/>
+        </w:rPr>
+      </w:pPr>
+      <w:r>
+        <w:rPr>
+          <w:color w:val="000000" w:themeColor="text1"/>
+          <w:lang w:eastAsia="ru-RU"/>
+        </w:rPr>
+        <w:t>(</w:t>
+      </w:r>
+      <w:proofErr w:type="spellStart"/>
+      <w:r>
+        <w:rPr>
+          <w:i/>
+          <w:iCs/>
+          <w:color w:val="000000" w:themeColor="text1"/>
+          <w:lang w:val="en-US" w:eastAsia="ru-RU"/>
+        </w:rPr>
+        <w:t>defun</w:t>
+      </w:r>
+      <w:proofErr w:type="spellEnd"/>
+      <w:r>
+        <w:rPr>
+          <w:color w:val="000000" w:themeColor="text1"/>
+          <w:lang w:val="en-US" w:eastAsia="ru-RU"/>
+        </w:rPr>
+        <w:t> </w:t>
+      </w:r>
+      <w:proofErr w:type="spellStart"/>
+      <w:r>
+        <w:rPr>
+          <w:color w:val="000000" w:themeColor="text1"/>
+          <w:lang w:val="en-US" w:eastAsia="ru-RU"/>
+        </w:rPr>
+        <w:t>findCat</w:t>
+      </w:r>
+      <w:proofErr w:type="spellEnd"/>
+      <w:r>
+        <w:rPr>
+          <w:color w:val="000000" w:themeColor="text1"/>
+          <w:lang w:val="en-US" w:eastAsia="ru-RU"/>
+        </w:rPr>
+        <w:t> </w:t>
+      </w:r>
+      <w:r>
+        <w:rPr>
+          <w:color w:val="000000" w:themeColor="text1"/>
+          <w:lang w:eastAsia="ru-RU"/>
+        </w:rPr>
+        <w:t>(</w:t>
+      </w:r>
+      <w:proofErr w:type="spellStart"/>
+      <w:r>
+        <w:rPr>
+          <w:color w:val="000000" w:themeColor="text1"/>
+          <w:lang w:val="en-US" w:eastAsia="ru-RU"/>
+        </w:rPr>
+        <w:t>gip</w:t>
+      </w:r>
+      <w:proofErr w:type="spellEnd"/>
+      <w:r>
+        <w:rPr>
+          <w:color w:val="000000" w:themeColor="text1"/>
+          <w:lang w:val="en-US" w:eastAsia="ru-RU"/>
+        </w:rPr>
+        <w:t> cat</w:t>
+      </w:r>
+      <w:r>
+        <w:rPr>
+          <w:color w:val="000000" w:themeColor="text1"/>
+          <w:lang w:eastAsia="ru-RU"/>
+        </w:rPr>
+        <w:t>)</w:t>
+      </w:r>
+    </w:p>
+    <w:p>
+      <w:pPr>
+        <w:pStyle w:val="Programs"/>
+        <w:rPr>
+          <w:color w:val="000000" w:themeColor="text1"/>
+          <w:lang w:val="en-US" w:eastAsia="ru-RU"/>
+        </w:rPr>
+      </w:pPr>
+      <w:r>
+        <w:rPr>
+          <w:color w:val="000000" w:themeColor="text1"/>
+          <w:lang w:val="en-US" w:eastAsia="ru-RU"/>
+        </w:rPr>
+        <w:t>    (sqrt ( - (* </w:t>
+      </w:r>
+      <w:proofErr w:type="spellStart"/>
+      <w:r>
+        <w:rPr>
+          <w:color w:val="000000" w:themeColor="text1"/>
+          <w:lang w:val="en-US" w:eastAsia="ru-RU"/>
+        </w:rPr>
+        <w:t>gip</w:t>
+      </w:r>
+      <w:proofErr w:type="spellEnd"/>
+      <w:r>
+        <w:rPr>
+          <w:color w:val="000000" w:themeColor="text1"/>
+          <w:lang w:val="en-US" w:eastAsia="ru-RU"/>
+        </w:rPr>
+        <w:t> </w:t>
+      </w:r>
+      <w:proofErr w:type="spellStart"/>
+      <w:r>
+        <w:rPr>
+          <w:color w:val="000000" w:themeColor="text1"/>
+          <w:lang w:val="en-US" w:eastAsia="ru-RU"/>
+        </w:rPr>
+        <w:t>gip</w:t>
+      </w:r>
+      <w:proofErr w:type="spellEnd"/>
+      <w:r>
+        <w:rPr>
+          <w:color w:val="000000" w:themeColor="text1"/>
+          <w:lang w:val="en-US" w:eastAsia="ru-RU"/>
+        </w:rPr>
+        <w:t>) (* cat cat))))</w:t>
+      </w:r>
+    </w:p>
+    <w:p>
+      <w:pPr>
+        <w:pStyle w:val="Programs"/>
+        <w:rPr>
+          <w:color w:val="000000" w:themeColor="text1"/>
+          <w:lang w:val="en-US" w:eastAsia="ru-RU"/>
+        </w:rPr>
+      </w:pPr>
+    </w:p>
+    <w:p>
+      <w:pPr>
+        <w:pStyle w:val="Programs"/>
+        <w:rPr>
+          <w:color w:val="000000" w:themeColor="text1"/>
+          <w:lang w:eastAsia="ru-RU"/>
+        </w:rPr>
+      </w:pPr>
+      <w:r>
+        <w:rPr>
+          <w:color w:val="000000" w:themeColor="text1"/>
+          <w:lang w:eastAsia="ru-RU"/>
+        </w:rPr>
+        <w:t>(</w:t>
+      </w:r>
+      <w:proofErr w:type="spellStart"/>
+      <w:r>
+        <w:rPr>
+          <w:color w:val="000000" w:themeColor="text1"/>
+          <w:lang w:val="en-US" w:eastAsia="ru-RU"/>
+        </w:rPr>
+        <w:t>findCat</w:t>
+      </w:r>
+      <w:proofErr w:type="spellEnd"/>
+      <w:r>
+        <w:rPr>
+          <w:color w:val="000000" w:themeColor="text1"/>
+          <w:lang w:eastAsia="ru-RU"/>
+        </w:rPr>
+        <w:t xml:space="preserve"> 5 4) -&gt; 3.0;</w:t>
+      </w:r>
+    </w:p>
+    <w:p>
+      <w:pPr>
+        <w:rPr>
+          <w:lang w:eastAsia="ru-RU"/>
+        </w:rPr>
+      </w:pPr>
+    </w:p>
+    <w:p>
+      <w:pPr>
+        <w:rPr>
+          <w:lang w:eastAsia="ru-RU"/>
+        </w:rPr>
+      </w:pPr>
+      <w:r>
+        <w:rPr>
+          <w:lang w:eastAsia="ru-RU"/>
+        </w:rPr>
+        <w:t>Второй способ:</w:t>
+      </w:r>
+    </w:p>
+    <w:p>
+      <w:pPr>
+        <w:pStyle w:val="Programs"/>
+        <w:rPr>
+          <w:lang w:eastAsia="ru-RU"/>
+        </w:rPr>
+      </w:pPr>
+      <w:r>
+        <w:rPr>
+          <w:lang w:eastAsia="ru-RU"/>
+        </w:rPr>
+        <w:t>(</w:t>
+      </w:r>
+      <w:r>
+        <w:rPr>
+          <w:lang w:val="en-US" w:eastAsia="ru-RU"/>
+        </w:rPr>
+        <w:t>lambda</w:t>
+      </w:r>
+      <w:r>
+        <w:rPr>
+          <w:lang w:eastAsia="ru-RU"/>
+        </w:rPr>
+        <w:t xml:space="preserve"> (*</w:t>
+      </w:r>
+      <w:r>
+        <w:rPr>
+          <w:lang w:eastAsia="ru-RU"/>
+        </w:rPr>
+        <w:t>список аргументов*)</w:t>
+      </w:r>
+      <w:r>
+        <w:rPr>
+          <w:lang w:eastAsia="ru-RU"/>
+        </w:rPr>
+        <w:t>) (</w:t>
+      </w:r>
+      <w:r>
+        <w:rPr>
+          <w:lang w:eastAsia="ru-RU"/>
+        </w:rPr>
+        <w:t>*тело функции*)</w:t>
+      </w:r>
+      <w:r>
+        <w:rPr>
+          <w:lang w:eastAsia="ru-RU"/>
+        </w:rPr>
+        <w:t>)</w:t>
+      </w:r>
+    </w:p>
+    <w:p>
+      <w:r>
+        <w:t>Пример:</w:t>
+      </w:r>
+    </w:p>
+    <w:p>
+      <w:pPr>
+        <w:pStyle w:val="Programs"/>
+      </w:pPr>
+      <w:r>
+        <w:t>((</w:t>
+      </w:r>
+      <w:proofErr w:type="spellStart"/>
+      <w:r>
+        <w:t>lambda</w:t>
+      </w:r>
+      <w:proofErr w:type="spellEnd"/>
+      <w:r>
+        <w:t xml:space="preserve"> (a) (* a 3)) 4)</w:t>
+      </w:r>
+      <w:r>
+        <w:t xml:space="preserve"> -</w:t>
+      </w:r>
+      <w:r>
+        <w:t>&gt; 12</w:t>
+      </w:r>
+    </w:p>
+    <w:p>
+      <w:pPr>
+        <w:pStyle w:val="Programs"/>
+      </w:pPr>
+    </w:p>
+    <w:p>
+      <w:proofErr w:type="spellStart"/>
+      <w:r>
+        <w:rPr>
+          <w:lang w:val="en-US"/>
+        </w:rPr>
+        <w:t>lamda</w:t>
+      </w:r>
+      <w:proofErr w:type="spellEnd"/>
+      <w:r>
+        <w:t>-</w:t>
+      </w:r>
+      <w:r>
+        <w:t xml:space="preserve">функции называются «безымянными». Суть такой функции состоит в том, что задается алгоритм вычисления, но не задается имени функции. </w:t>
+      </w:r>
+      <w:r>
+        <w:lastRenderedPageBreak/>
+        <w:t>Подобную функцию можно применить к списку аргументов и сразу получить результат.</w:t>
+      </w:r>
+    </w:p>
+    <w:p>
+      <w:pPr>
+        <w:jc w:val="left"/>
+      </w:pPr>
     </w:p>
     <w:p>
       <w:pPr>

</xml_diff>

<commit_message>
I fucking hate this shit
</commit_message>
<xml_diff>
--- a/LisP/lab_07/report.docx
+++ b/LisP/lab_07/report.docx
@@ -677,23 +677,7 @@
           <w:rFonts w:eastAsia="Calibri" w:cs="Times New Roman"/>
           <w:sz w:val="32"/>
         </w:rPr>
-        <w:t xml:space="preserve">: </w:t>
-      </w:r>
-      <w:proofErr w:type="spellStart"/>
-      <w:r>
-        <w:rPr>
-          <w:rFonts w:eastAsia="Calibri" w:cs="Times New Roman"/>
-          <w:sz w:val="32"/>
-        </w:rPr>
-        <w:t>Толпинская</w:t>
-      </w:r>
-      <w:proofErr w:type="spellEnd"/>
-      <w:r>
-        <w:rPr>
-          <w:rFonts w:eastAsia="Calibri" w:cs="Times New Roman"/>
-          <w:sz w:val="32"/>
-        </w:rPr>
-        <w:t xml:space="preserve"> Н. Б.</w:t>
+        <w:t>: Толпинская Н. Б.</w:t>
       </w:r>
       <w:r>
         <w:rPr>
@@ -845,14 +829,12 @@
       <w:r>
         <w:t xml:space="preserve"> Написать функцию, которая по своему списку-аргументу </w:t>
       </w:r>
-      <w:proofErr w:type="spellStart"/>
       <w:r>
         <w:rPr>
           <w:lang w:val="en-US"/>
         </w:rPr>
         <w:t>lst</w:t>
       </w:r>
-      <w:proofErr w:type="spellEnd"/>
       <w:r>
         <w:t xml:space="preserve"> </w:t>
       </w:r>
@@ -865,14 +847,12 @@
       <w:r>
         <w:t xml:space="preserve"> (то есть равны ли </w:t>
       </w:r>
-      <w:proofErr w:type="spellStart"/>
       <w:r>
         <w:rPr>
           <w:lang w:val="en-US"/>
         </w:rPr>
         <w:t>lst</w:t>
       </w:r>
-      <w:proofErr w:type="spellEnd"/>
       <w:r>
         <w:t xml:space="preserve"> </w:t>
       </w:r>
@@ -891,19 +871,83 @@
       <w:r>
         <w:t xml:space="preserve"> </w:t>
       </w:r>
-      <w:proofErr w:type="spellStart"/>
       <w:r>
         <w:rPr>
           <w:lang w:val="en-US"/>
         </w:rPr>
         <w:t>lst</w:t>
       </w:r>
-      <w:proofErr w:type="spellEnd"/>
       <w:r>
         <w:t>)).</w:t>
       </w:r>
     </w:p>
     <w:p>
+      <w:pPr>
+        <w:tabs>
+          <w:tab w:val="left" w:pos="2254"/>
+        </w:tabs>
+      </w:pPr>
+      <w:r>
+        <w:t>Решение:</w:t>
+      </w:r>
+    </w:p>
+    <w:p>
+      <w:pPr>
+        <w:pStyle w:val="Programs"/>
+        <w:rPr>
+          <w:color w:val="000000" w:themeColor="text1"/>
+          <w:lang w:val="en-US" w:eastAsia="ru-RU"/>
+        </w:rPr>
+      </w:pPr>
+      <w:r>
+        <w:rPr>
+          <w:color w:val="000000" w:themeColor="text1"/>
+          <w:lang w:val="en-US" w:eastAsia="ru-RU"/>
+        </w:rPr>
+        <w:t>(</w:t>
+      </w:r>
+      <w:r>
+        <w:rPr>
+          <w:i/>
+          <w:iCs/>
+          <w:color w:val="000000" w:themeColor="text1"/>
+          <w:lang w:val="en-US" w:eastAsia="ru-RU"/>
+        </w:rPr>
+        <w:t>defun</w:t>
+      </w:r>
+      <w:r>
+        <w:rPr>
+          <w:color w:val="000000" w:themeColor="text1"/>
+          <w:lang w:val="en-US" w:eastAsia="ru-RU"/>
+        </w:rPr>
+        <w:t> isPal (lst)</w:t>
+      </w:r>
+    </w:p>
+    <w:p>
+      <w:pPr>
+        <w:pStyle w:val="Programs"/>
+        <w:rPr>
+          <w:color w:val="000000" w:themeColor="text1"/>
+          <w:lang w:val="en-US" w:eastAsia="ru-RU"/>
+        </w:rPr>
+      </w:pPr>
+      <w:r>
+        <w:rPr>
+          <w:color w:val="000000" w:themeColor="text1"/>
+          <w:lang w:val="en-US" w:eastAsia="ru-RU"/>
+        </w:rPr>
+        <w:t>    (equal lst (reverse lst)))</w:t>
+      </w:r>
+    </w:p>
+    <w:p>
+      <w:pPr>
+        <w:pStyle w:val="Programs"/>
+        <w:rPr>
+          <w:lang w:val="en-US"/>
+        </w:rPr>
+      </w:pPr>
+    </w:p>
+    <w:p>
       <w:r>
         <w:t xml:space="preserve">Задание 2. </w:t>
       </w:r>
@@ -946,28 +990,317 @@
     </w:p>
     <w:p>
       <w:r>
+        <w:t>Решение:</w:t>
+      </w:r>
+    </w:p>
+    <w:p>
+      <w:pPr>
+        <w:pStyle w:val="Programs"/>
+        <w:rPr>
+          <w:color w:val="000000" w:themeColor="text1"/>
+          <w:lang w:val="en-US" w:eastAsia="ru-RU"/>
+        </w:rPr>
+      </w:pPr>
+      <w:r>
+        <w:rPr>
+          <w:color w:val="000000" w:themeColor="text1"/>
+          <w:lang w:val="en-US" w:eastAsia="ru-RU"/>
+        </w:rPr>
+        <w:t>(</w:t>
+      </w:r>
+      <w:r>
+        <w:rPr>
+          <w:i/>
+          <w:iCs/>
+          <w:color w:val="000000" w:themeColor="text1"/>
+          <w:lang w:val="en-US" w:eastAsia="ru-RU"/>
+        </w:rPr>
+        <w:t>defun</w:t>
+      </w:r>
+      <w:r>
+        <w:rPr>
+          <w:color w:val="000000" w:themeColor="text1"/>
+          <w:lang w:val="en-US" w:eastAsia="ru-RU"/>
+        </w:rPr>
+        <w:t> set-equal (stF stS)</w:t>
+      </w:r>
+    </w:p>
+    <w:p>
+      <w:pPr>
+        <w:pStyle w:val="Programs"/>
+        <w:rPr>
+          <w:color w:val="000000" w:themeColor="text1"/>
+          <w:lang w:val="en-US" w:eastAsia="ru-RU"/>
+        </w:rPr>
+      </w:pPr>
+      <w:r>
+        <w:rPr>
+          <w:color w:val="000000" w:themeColor="text1"/>
+          <w:lang w:val="en-US" w:eastAsia="ru-RU"/>
+        </w:rPr>
+        <w:t>    (equal (sort stF #'&gt;) (sort stS #'&gt;)))</w:t>
+      </w:r>
+    </w:p>
+    <w:p>
+      <w:pPr>
+        <w:pStyle w:val="Programs"/>
+        <w:rPr>
+          <w:lang w:val="en-US"/>
+        </w:rPr>
+      </w:pPr>
+    </w:p>
+    <w:p>
+      <w:r>
         <w:t xml:space="preserve">Задание 3. </w:t>
       </w:r>
       <w:r>
-        <w:t>Напишите необходимые функции, которые обрабатывают таблицу из точечных пар: (</w:t>
-      </w:r>
-      <w:proofErr w:type="spellStart"/>
-      <w:r>
-        <w:t>страна.столица</w:t>
-      </w:r>
-      <w:proofErr w:type="spellEnd"/>
-      <w:r>
-        <w:t>), и возвращают по стране – столицу, а по столице – страну.</w:t>
-      </w:r>
-    </w:p>
-    <w:p>
-      <w:pPr>
+        <w:t>Напишите необходимые функции, которые обрабатывают таблицу из точечных пар: (страна.столица), и возвращают по стране – столицу, а по столице – страну.</w:t>
+      </w:r>
+    </w:p>
+    <w:p>
+      <w:r>
+        <w:t>Решение:</w:t>
+      </w:r>
+    </w:p>
+    <w:p>
+      <w:pPr>
+        <w:pStyle w:val="Programs"/>
+        <w:rPr>
+          <w:color w:val="000000" w:themeColor="text1"/>
+          <w:lang w:val="en-US" w:eastAsia="ru-RU"/>
+        </w:rPr>
+      </w:pPr>
+      <w:r>
+        <w:rPr>
+          <w:color w:val="000000" w:themeColor="text1"/>
+          <w:lang w:val="en-US" w:eastAsia="ru-RU"/>
+        </w:rPr>
+        <w:t>(</w:t>
+      </w:r>
+      <w:r>
+        <w:rPr>
+          <w:i/>
+          <w:iCs/>
+          <w:color w:val="000000" w:themeColor="text1"/>
+          <w:lang w:val="en-US" w:eastAsia="ru-RU"/>
+        </w:rPr>
+        <w:t>defun</w:t>
+      </w:r>
+      <w:r>
+        <w:rPr>
+          <w:color w:val="000000" w:themeColor="text1"/>
+          <w:lang w:val="en-US" w:eastAsia="ru-RU"/>
+        </w:rPr>
+        <w:t> find-country (table capital)</w:t>
+      </w:r>
+    </w:p>
+    <w:p>
+      <w:pPr>
+        <w:pStyle w:val="Programs"/>
         <w:rPr>
           <w:color w:val="000000" w:themeColor="text1"/>
           <w:lang w:eastAsia="ru-RU"/>
         </w:rPr>
       </w:pPr>
       <w:r>
+        <w:rPr>
+          <w:color w:val="000000" w:themeColor="text1"/>
+          <w:lang w:val="en-US" w:eastAsia="ru-RU"/>
+        </w:rPr>
+        <w:t>    </w:t>
+      </w:r>
+      <w:r>
+        <w:rPr>
+          <w:color w:val="000000" w:themeColor="text1"/>
+          <w:lang w:eastAsia="ru-RU"/>
+        </w:rPr>
+        <w:t>(</w:t>
+      </w:r>
+      <w:r>
+        <w:rPr>
+          <w:i/>
+          <w:iCs/>
+          <w:color w:val="000000" w:themeColor="text1"/>
+          <w:lang w:eastAsia="ru-RU"/>
+        </w:rPr>
+        <w:t>cond</w:t>
+      </w:r>
+      <w:r>
+        <w:rPr>
+          <w:color w:val="000000" w:themeColor="text1"/>
+          <w:lang w:eastAsia="ru-RU"/>
+        </w:rPr>
+        <w:t> ((&lt; (length table) 1) '(Такой столицы нет в таблице))</w:t>
+      </w:r>
+    </w:p>
+    <w:p>
+      <w:pPr>
+        <w:pStyle w:val="Programs"/>
+        <w:rPr>
+          <w:color w:val="000000" w:themeColor="text1"/>
+          <w:lang w:val="en-US" w:eastAsia="ru-RU"/>
+        </w:rPr>
+      </w:pPr>
+      <w:r>
+        <w:rPr>
+          <w:color w:val="000000" w:themeColor="text1"/>
+          <w:lang w:eastAsia="ru-RU"/>
+        </w:rPr>
+        <w:t>          </w:t>
+      </w:r>
+      <w:r>
+        <w:rPr>
+          <w:color w:val="000000" w:themeColor="text1"/>
+          <w:lang w:val="en-US" w:eastAsia="ru-RU"/>
+        </w:rPr>
+        <w:t>((eq (cdar table) capital) (caar table))</w:t>
+      </w:r>
+    </w:p>
+    <w:p>
+      <w:pPr>
+        <w:pStyle w:val="Programs"/>
+        <w:rPr>
+          <w:color w:val="000000" w:themeColor="text1"/>
+          <w:lang w:val="en-US" w:eastAsia="ru-RU"/>
+        </w:rPr>
+      </w:pPr>
+      <w:r>
+        <w:rPr>
+          <w:color w:val="000000" w:themeColor="text1"/>
+          <w:lang w:val="en-US" w:eastAsia="ru-RU"/>
+        </w:rPr>
+        <w:t>          (t (find-country (cdr table) capital))))</w:t>
+      </w:r>
+    </w:p>
+    <w:p>
+      <w:pPr>
+        <w:pStyle w:val="Programs"/>
+        <w:rPr>
+          <w:color w:val="000000" w:themeColor="text1"/>
+          <w:lang w:val="en-US" w:eastAsia="ru-RU"/>
+        </w:rPr>
+      </w:pPr>
+    </w:p>
+    <w:p>
+      <w:pPr>
+        <w:pStyle w:val="Programs"/>
+        <w:rPr>
+          <w:color w:val="000000" w:themeColor="text1"/>
+          <w:lang w:val="en-US" w:eastAsia="ru-RU"/>
+        </w:rPr>
+      </w:pPr>
+      <w:r>
+        <w:rPr>
+          <w:color w:val="000000" w:themeColor="text1"/>
+          <w:lang w:val="en-US" w:eastAsia="ru-RU"/>
+        </w:rPr>
+        <w:t>(</w:t>
+      </w:r>
+      <w:r>
+        <w:rPr>
+          <w:i/>
+          <w:iCs/>
+          <w:color w:val="000000" w:themeColor="text1"/>
+          <w:lang w:val="en-US" w:eastAsia="ru-RU"/>
+        </w:rPr>
+        <w:t>defun</w:t>
+      </w:r>
+      <w:r>
+        <w:rPr>
+          <w:color w:val="000000" w:themeColor="text1"/>
+          <w:lang w:val="en-US" w:eastAsia="ru-RU"/>
+        </w:rPr>
+        <w:t> find-capital (table country)</w:t>
+      </w:r>
+    </w:p>
+    <w:p>
+      <w:pPr>
+        <w:pStyle w:val="Programs"/>
+        <w:rPr>
+          <w:color w:val="000000" w:themeColor="text1"/>
+          <w:lang w:eastAsia="ru-RU"/>
+        </w:rPr>
+      </w:pPr>
+      <w:r>
+        <w:rPr>
+          <w:color w:val="000000" w:themeColor="text1"/>
+          <w:lang w:val="en-US" w:eastAsia="ru-RU"/>
+        </w:rPr>
+        <w:t>    </w:t>
+      </w:r>
+      <w:r>
+        <w:rPr>
+          <w:color w:val="000000" w:themeColor="text1"/>
+          <w:lang w:eastAsia="ru-RU"/>
+        </w:rPr>
+        <w:t>(</w:t>
+      </w:r>
+      <w:r>
+        <w:rPr>
+          <w:i/>
+          <w:iCs/>
+          <w:color w:val="000000" w:themeColor="text1"/>
+          <w:lang w:eastAsia="ru-RU"/>
+        </w:rPr>
+        <w:t>cond</w:t>
+      </w:r>
+      <w:r>
+        <w:rPr>
+          <w:color w:val="000000" w:themeColor="text1"/>
+          <w:lang w:eastAsia="ru-RU"/>
+        </w:rPr>
+        <w:t> ((&lt; (length table) 1) '(Такой страны нет в таблице))</w:t>
+      </w:r>
+    </w:p>
+    <w:p>
+      <w:pPr>
+        <w:pStyle w:val="Programs"/>
+        <w:rPr>
+          <w:color w:val="000000" w:themeColor="text1"/>
+          <w:lang w:val="en-US" w:eastAsia="ru-RU"/>
+        </w:rPr>
+      </w:pPr>
+      <w:r>
+        <w:rPr>
+          <w:color w:val="000000" w:themeColor="text1"/>
+          <w:lang w:eastAsia="ru-RU"/>
+        </w:rPr>
+        <w:t>          </w:t>
+      </w:r>
+      <w:r>
+        <w:rPr>
+          <w:color w:val="000000" w:themeColor="text1"/>
+          <w:lang w:val="en-US" w:eastAsia="ru-RU"/>
+        </w:rPr>
+        <w:t>((eq (caar table) country) (cdar table))</w:t>
+      </w:r>
+    </w:p>
+    <w:p>
+      <w:pPr>
+        <w:pStyle w:val="Programs"/>
+        <w:rPr>
+          <w:color w:val="000000" w:themeColor="text1"/>
+          <w:lang w:val="en-US" w:eastAsia="ru-RU"/>
+        </w:rPr>
+      </w:pPr>
+      <w:r>
+        <w:rPr>
+          <w:color w:val="000000" w:themeColor="text1"/>
+          <w:lang w:val="en-US" w:eastAsia="ru-RU"/>
+        </w:rPr>
+        <w:t>          (t (find-capital (cdr table) country))))</w:t>
+      </w:r>
+    </w:p>
+    <w:p>
+      <w:pPr>
+        <w:pStyle w:val="Programs"/>
+        <w:rPr>
+          <w:lang w:val="en-US"/>
+        </w:rPr>
+      </w:pPr>
+    </w:p>
+    <w:p>
+      <w:r>
         <w:t xml:space="preserve">Задание 4. </w:t>
       </w:r>
       <w:r>
@@ -1014,7 +1347,373 @@
       </w:r>
     </w:p>
     <w:p>
-      <w:r>
+      <w:pPr>
+        <w:rPr>
+          <w:lang w:val="en-US"/>
+        </w:rPr>
+      </w:pPr>
+      <w:r>
+        <w:t>Решение</w:t>
+      </w:r>
+      <w:r>
+        <w:rPr>
+          <w:lang w:val="en-US"/>
+        </w:rPr>
+        <w:t>:</w:t>
+      </w:r>
+    </w:p>
+    <w:p>
+      <w:pPr>
+        <w:pStyle w:val="Programs"/>
+        <w:rPr>
+          <w:color w:val="000000" w:themeColor="text1"/>
+          <w:lang w:val="en-US" w:eastAsia="ru-RU"/>
+        </w:rPr>
+      </w:pPr>
+      <w:r>
+        <w:rPr>
+          <w:color w:val="000000" w:themeColor="text1"/>
+          <w:lang w:val="en-US" w:eastAsia="ru-RU"/>
+        </w:rPr>
+        <w:t>(</w:t>
+      </w:r>
+      <w:r>
+        <w:rPr>
+          <w:i/>
+          <w:iCs/>
+          <w:color w:val="000000" w:themeColor="text1"/>
+          <w:lang w:val="en-US" w:eastAsia="ru-RU"/>
+        </w:rPr>
+        <w:t>defun</w:t>
+      </w:r>
+      <w:r>
+        <w:rPr>
+          <w:color w:val="000000" w:themeColor="text1"/>
+          <w:lang w:val="en-US" w:eastAsia="ru-RU"/>
+        </w:rPr>
+        <w:t> swap-first-last (lst)</w:t>
+      </w:r>
+    </w:p>
+    <w:p>
+      <w:pPr>
+        <w:pStyle w:val="Programs"/>
+        <w:rPr>
+          <w:color w:val="000000" w:themeColor="text1"/>
+          <w:lang w:val="en-US" w:eastAsia="ru-RU"/>
+        </w:rPr>
+      </w:pPr>
+      <w:r>
+        <w:rPr>
+          <w:color w:val="000000" w:themeColor="text1"/>
+          <w:lang w:val="en-US" w:eastAsia="ru-RU"/>
+        </w:rPr>
+        <w:t>    (</w:t>
+      </w:r>
+      <w:r>
+        <w:rPr>
+          <w:i/>
+          <w:iCs/>
+          <w:color w:val="000000" w:themeColor="text1"/>
+          <w:lang w:val="en-US" w:eastAsia="ru-RU"/>
+        </w:rPr>
+        <w:t>and</w:t>
+      </w:r>
+      <w:r>
+        <w:rPr>
+          <w:color w:val="000000" w:themeColor="text1"/>
+          <w:lang w:val="en-US" w:eastAsia="ru-RU"/>
+        </w:rPr>
+        <w:t> </w:t>
+      </w:r>
+    </w:p>
+    <w:p>
+      <w:pPr>
+        <w:pStyle w:val="Programs"/>
+        <w:rPr>
+          <w:color w:val="000000" w:themeColor="text1"/>
+          <w:lang w:val="en-US" w:eastAsia="ru-RU"/>
+        </w:rPr>
+      </w:pPr>
+      <w:r>
+        <w:rPr>
+          <w:color w:val="000000" w:themeColor="text1"/>
+          <w:lang w:val="en-US" w:eastAsia="ru-RU"/>
+        </w:rPr>
+        <w:t>        (</w:t>
+      </w:r>
+      <w:r>
+        <w:rPr>
+          <w:i/>
+          <w:iCs/>
+          <w:color w:val="000000" w:themeColor="text1"/>
+          <w:lang w:val="en-US" w:eastAsia="ru-RU"/>
+        </w:rPr>
+        <w:t>setf</w:t>
+      </w:r>
+      <w:r>
+        <w:rPr>
+          <w:color w:val="000000" w:themeColor="text1"/>
+          <w:lang w:val="en-US" w:eastAsia="ru-RU"/>
+        </w:rPr>
+        <w:t> (first lst) (cons (first lst) (car (last lst))))</w:t>
+      </w:r>
+    </w:p>
+    <w:p>
+      <w:pPr>
+        <w:pStyle w:val="Programs"/>
+        <w:rPr>
+          <w:color w:val="000000" w:themeColor="text1"/>
+          <w:lang w:val="en-US" w:eastAsia="ru-RU"/>
+        </w:rPr>
+      </w:pPr>
+      <w:r>
+        <w:rPr>
+          <w:color w:val="000000" w:themeColor="text1"/>
+          <w:lang w:val="en-US" w:eastAsia="ru-RU"/>
+        </w:rPr>
+        <w:t>        (</w:t>
+      </w:r>
+      <w:r>
+        <w:rPr>
+          <w:i/>
+          <w:iCs/>
+          <w:color w:val="000000" w:themeColor="text1"/>
+          <w:lang w:val="en-US" w:eastAsia="ru-RU"/>
+        </w:rPr>
+        <w:t>setf</w:t>
+      </w:r>
+      <w:r>
+        <w:rPr>
+          <w:color w:val="000000" w:themeColor="text1"/>
+          <w:lang w:val="en-US" w:eastAsia="ru-RU"/>
+        </w:rPr>
+        <w:t> (car (last lst)) (car (first lst))) </w:t>
+      </w:r>
+    </w:p>
+    <w:p>
+      <w:pPr>
+        <w:pStyle w:val="Programs"/>
+        <w:rPr>
+          <w:color w:val="000000" w:themeColor="text1"/>
+          <w:lang w:val="en-US" w:eastAsia="ru-RU"/>
+        </w:rPr>
+      </w:pPr>
+      <w:r>
+        <w:rPr>
+          <w:color w:val="000000" w:themeColor="text1"/>
+          <w:lang w:val="en-US" w:eastAsia="ru-RU"/>
+        </w:rPr>
+        <w:t>        (</w:t>
+      </w:r>
+      <w:r>
+        <w:rPr>
+          <w:i/>
+          <w:iCs/>
+          <w:color w:val="000000" w:themeColor="text1"/>
+          <w:lang w:val="en-US" w:eastAsia="ru-RU"/>
+        </w:rPr>
+        <w:t>setf</w:t>
+      </w:r>
+      <w:r>
+        <w:rPr>
+          <w:color w:val="000000" w:themeColor="text1"/>
+          <w:lang w:val="en-US" w:eastAsia="ru-RU"/>
+        </w:rPr>
+        <w:t> (first lst) (cdr (first lst)))) </w:t>
+      </w:r>
+    </w:p>
+    <w:p>
+      <w:pPr>
+        <w:pStyle w:val="Programs"/>
+        <w:rPr>
+          <w:color w:val="000000" w:themeColor="text1"/>
+          <w:lang w:val="en-US" w:eastAsia="ru-RU"/>
+        </w:rPr>
+      </w:pPr>
+      <w:r>
+        <w:rPr>
+          <w:color w:val="000000" w:themeColor="text1"/>
+          <w:lang w:val="en-US" w:eastAsia="ru-RU"/>
+        </w:rPr>
+        <w:t>        lst)</w:t>
+      </w:r>
+    </w:p>
+    <w:p>
+      <w:pPr>
+        <w:pStyle w:val="Programs"/>
+        <w:rPr>
+          <w:color w:val="000000" w:themeColor="text1"/>
+          <w:lang w:val="en-US" w:eastAsia="ru-RU"/>
+        </w:rPr>
+      </w:pPr>
+    </w:p>
+    <w:p>
+      <w:pPr>
+        <w:pStyle w:val="Programs"/>
+        <w:rPr>
+          <w:color w:val="000000" w:themeColor="text1"/>
+          <w:lang w:val="en-US" w:eastAsia="ru-RU"/>
+        </w:rPr>
+      </w:pPr>
+      <w:r>
+        <w:rPr>
+          <w:color w:val="000000" w:themeColor="text1"/>
+          <w:lang w:val="en-US" w:eastAsia="ru-RU"/>
+        </w:rPr>
+        <w:t>(</w:t>
+      </w:r>
+      <w:r>
+        <w:rPr>
+          <w:i/>
+          <w:iCs/>
+          <w:color w:val="000000" w:themeColor="text1"/>
+          <w:lang w:val="en-US" w:eastAsia="ru-RU"/>
+        </w:rPr>
+        <w:t>defun</w:t>
+      </w:r>
+      <w:r>
+        <w:rPr>
+          <w:color w:val="000000" w:themeColor="text1"/>
+          <w:lang w:val="en-US" w:eastAsia="ru-RU"/>
+        </w:rPr>
+        <w:t> swap-first-last (lst)</w:t>
+      </w:r>
+    </w:p>
+    <w:p>
+      <w:pPr>
+        <w:pStyle w:val="Programs"/>
+        <w:rPr>
+          <w:color w:val="000000" w:themeColor="text1"/>
+          <w:lang w:val="en-US" w:eastAsia="ru-RU"/>
+        </w:rPr>
+      </w:pPr>
+      <w:r>
+        <w:rPr>
+          <w:color w:val="000000" w:themeColor="text1"/>
+          <w:lang w:val="en-US" w:eastAsia="ru-RU"/>
+        </w:rPr>
+        <w:t>    (let </w:t>
+      </w:r>
+    </w:p>
+    <w:p>
+      <w:pPr>
+        <w:pStyle w:val="Programs"/>
+        <w:rPr>
+          <w:color w:val="000000" w:themeColor="text1"/>
+          <w:lang w:val="en-US" w:eastAsia="ru-RU"/>
+        </w:rPr>
+      </w:pPr>
+      <w:r>
+        <w:rPr>
+          <w:color w:val="000000" w:themeColor="text1"/>
+          <w:lang w:val="en-US" w:eastAsia="ru-RU"/>
+        </w:rPr>
+        <w:t>        ((temp (car lst))</w:t>
+      </w:r>
+    </w:p>
+    <w:p>
+      <w:pPr>
+        <w:pStyle w:val="Programs"/>
+        <w:rPr>
+          <w:color w:val="000000" w:themeColor="text1"/>
+          <w:lang w:val="en-US" w:eastAsia="ru-RU"/>
+        </w:rPr>
+      </w:pPr>
+      <w:r>
+        <w:rPr>
+          <w:color w:val="000000" w:themeColor="text1"/>
+          <w:lang w:val="en-US" w:eastAsia="ru-RU"/>
+        </w:rPr>
+        <w:t>        (lastEl (last lst)))</w:t>
+      </w:r>
+    </w:p>
+    <w:p>
+      <w:pPr>
+        <w:pStyle w:val="Programs"/>
+        <w:rPr>
+          <w:color w:val="000000" w:themeColor="text1"/>
+          <w:lang w:val="en-US" w:eastAsia="ru-RU"/>
+        </w:rPr>
+      </w:pPr>
+    </w:p>
+    <w:p>
+      <w:pPr>
+        <w:pStyle w:val="Programs"/>
+        <w:rPr>
+          <w:color w:val="000000" w:themeColor="text1"/>
+          <w:lang w:val="en-US" w:eastAsia="ru-RU"/>
+        </w:rPr>
+      </w:pPr>
+      <w:r>
+        <w:rPr>
+          <w:color w:val="000000" w:themeColor="text1"/>
+          <w:lang w:val="en-US" w:eastAsia="ru-RU"/>
+        </w:rPr>
+        <w:t>        (</w:t>
+      </w:r>
+      <w:r>
+        <w:rPr>
+          <w:i/>
+          <w:iCs/>
+          <w:color w:val="000000" w:themeColor="text1"/>
+          <w:lang w:val="en-US" w:eastAsia="ru-RU"/>
+        </w:rPr>
+        <w:t>setf</w:t>
+      </w:r>
+      <w:r>
+        <w:rPr>
+          <w:color w:val="000000" w:themeColor="text1"/>
+          <w:lang w:val="en-US" w:eastAsia="ru-RU"/>
+        </w:rPr>
+        <w:t> (car lst) (car lastEl))</w:t>
+      </w:r>
+    </w:p>
+    <w:p>
+      <w:pPr>
+        <w:pStyle w:val="Programs"/>
+        <w:rPr>
+          <w:color w:val="000000" w:themeColor="text1"/>
+          <w:lang w:val="en-US" w:eastAsia="ru-RU"/>
+        </w:rPr>
+      </w:pPr>
+      <w:r>
+        <w:rPr>
+          <w:color w:val="000000" w:themeColor="text1"/>
+          <w:lang w:val="en-US" w:eastAsia="ru-RU"/>
+        </w:rPr>
+        <w:t>        (</w:t>
+      </w:r>
+      <w:r>
+        <w:rPr>
+          <w:i/>
+          <w:iCs/>
+          <w:color w:val="000000" w:themeColor="text1"/>
+          <w:lang w:val="en-US" w:eastAsia="ru-RU"/>
+        </w:rPr>
+        <w:t>setf</w:t>
+      </w:r>
+      <w:r>
+        <w:rPr>
+          <w:color w:val="000000" w:themeColor="text1"/>
+          <w:lang w:val="en-US" w:eastAsia="ru-RU"/>
+        </w:rPr>
+        <w:t> (car lastEl) temp)</w:t>
+      </w:r>
+    </w:p>
+    <w:p>
+      <w:pPr>
+        <w:pStyle w:val="Programs"/>
+      </w:pPr>
+      <w:r>
+        <w:rPr>
+          <w:lang w:val="en-US" w:eastAsia="ru-RU"/>
+        </w:rPr>
+        <w:t>        lst))</w:t>
+      </w:r>
+    </w:p>
+    <w:p>
+      <w:r>
+        <w:lastRenderedPageBreak/>
         <w:t xml:space="preserve">Задание 5. </w:t>
       </w:r>
       <w:r>
@@ -1067,6 +1766,537 @@
       </w:r>
     </w:p>
     <w:p>
+      <w:pPr>
+        <w:pStyle w:val="Programs"/>
+        <w:rPr>
+          <w:color w:val="000000" w:themeColor="text1"/>
+          <w:lang w:val="en-US" w:eastAsia="ru-RU"/>
+        </w:rPr>
+      </w:pPr>
+      <w:r>
+        <w:rPr>
+          <w:color w:val="000000" w:themeColor="text1"/>
+          <w:lang w:val="en-US" w:eastAsia="ru-RU"/>
+        </w:rPr>
+        <w:t>(</w:t>
+      </w:r>
+      <w:r>
+        <w:rPr>
+          <w:i/>
+          <w:iCs/>
+          <w:color w:val="000000" w:themeColor="text1"/>
+          <w:lang w:val="en-US" w:eastAsia="ru-RU"/>
+        </w:rPr>
+        <w:t>defun</w:t>
+      </w:r>
+      <w:r>
+        <w:rPr>
+          <w:color w:val="000000" w:themeColor="text1"/>
+          <w:lang w:val="en-US" w:eastAsia="ru-RU"/>
+        </w:rPr>
+        <w:t> swap-two-elements (lst indF indS)</w:t>
+      </w:r>
+    </w:p>
+    <w:p>
+      <w:pPr>
+        <w:pStyle w:val="Programs"/>
+        <w:rPr>
+          <w:color w:val="000000" w:themeColor="text1"/>
+          <w:lang w:val="en-US" w:eastAsia="ru-RU"/>
+        </w:rPr>
+      </w:pPr>
+      <w:r>
+        <w:rPr>
+          <w:color w:val="000000" w:themeColor="text1"/>
+          <w:lang w:val="en-US" w:eastAsia="ru-RU"/>
+        </w:rPr>
+        <w:t>    (</w:t>
+      </w:r>
+      <w:r>
+        <w:rPr>
+          <w:i/>
+          <w:iCs/>
+          <w:color w:val="000000" w:themeColor="text1"/>
+          <w:lang w:val="en-US" w:eastAsia="ru-RU"/>
+        </w:rPr>
+        <w:t>and</w:t>
+      </w:r>
+    </w:p>
+    <w:p>
+      <w:pPr>
+        <w:pStyle w:val="Programs"/>
+        <w:rPr>
+          <w:color w:val="000000" w:themeColor="text1"/>
+          <w:lang w:val="en-US" w:eastAsia="ru-RU"/>
+        </w:rPr>
+      </w:pPr>
+      <w:r>
+        <w:rPr>
+          <w:color w:val="000000" w:themeColor="text1"/>
+          <w:lang w:val="en-US" w:eastAsia="ru-RU"/>
+        </w:rPr>
+        <w:t>        (</w:t>
+      </w:r>
+      <w:r>
+        <w:rPr>
+          <w:i/>
+          <w:iCs/>
+          <w:color w:val="000000" w:themeColor="text1"/>
+          <w:lang w:val="en-US" w:eastAsia="ru-RU"/>
+        </w:rPr>
+        <w:t>and</w:t>
+      </w:r>
+      <w:r>
+        <w:rPr>
+          <w:color w:val="000000" w:themeColor="text1"/>
+          <w:lang w:val="en-US" w:eastAsia="ru-RU"/>
+        </w:rPr>
+        <w:t> (&gt;= indF 0) (&gt;= indS 0) (&lt; indF (length lst)) (&lt; indS (length lst)))</w:t>
+      </w:r>
+    </w:p>
+    <w:p>
+      <w:pPr>
+        <w:pStyle w:val="Programs"/>
+        <w:rPr>
+          <w:color w:val="000000" w:themeColor="text1"/>
+          <w:lang w:val="en-US" w:eastAsia="ru-RU"/>
+        </w:rPr>
+      </w:pPr>
+      <w:r>
+        <w:rPr>
+          <w:color w:val="000000" w:themeColor="text1"/>
+          <w:lang w:val="en-US" w:eastAsia="ru-RU"/>
+        </w:rPr>
+        <w:t>        (</w:t>
+      </w:r>
+      <w:r>
+        <w:rPr>
+          <w:i/>
+          <w:iCs/>
+          <w:color w:val="000000" w:themeColor="text1"/>
+          <w:lang w:val="en-US" w:eastAsia="ru-RU"/>
+        </w:rPr>
+        <w:t>setf</w:t>
+      </w:r>
+      <w:r>
+        <w:rPr>
+          <w:color w:val="000000" w:themeColor="text1"/>
+          <w:lang w:val="en-US" w:eastAsia="ru-RU"/>
+        </w:rPr>
+        <w:t> (nth indF lst) (cons (nth indF lst) (nth indS lst)))</w:t>
+      </w:r>
+    </w:p>
+    <w:p>
+      <w:pPr>
+        <w:pStyle w:val="Programs"/>
+        <w:rPr>
+          <w:color w:val="000000" w:themeColor="text1"/>
+          <w:lang w:val="en-US" w:eastAsia="ru-RU"/>
+        </w:rPr>
+      </w:pPr>
+      <w:r>
+        <w:rPr>
+          <w:color w:val="000000" w:themeColor="text1"/>
+          <w:lang w:val="en-US" w:eastAsia="ru-RU"/>
+        </w:rPr>
+        <w:t>        (</w:t>
+      </w:r>
+      <w:r>
+        <w:rPr>
+          <w:i/>
+          <w:iCs/>
+          <w:color w:val="000000" w:themeColor="text1"/>
+          <w:lang w:val="en-US" w:eastAsia="ru-RU"/>
+        </w:rPr>
+        <w:t>setf</w:t>
+      </w:r>
+      <w:r>
+        <w:rPr>
+          <w:color w:val="000000" w:themeColor="text1"/>
+          <w:lang w:val="en-US" w:eastAsia="ru-RU"/>
+        </w:rPr>
+        <w:t> (nth indS lst) (car (nth indF lst))) </w:t>
+      </w:r>
+    </w:p>
+    <w:p>
+      <w:pPr>
+        <w:pStyle w:val="Programs"/>
+        <w:rPr>
+          <w:color w:val="000000" w:themeColor="text1"/>
+          <w:lang w:val="en-US" w:eastAsia="ru-RU"/>
+        </w:rPr>
+      </w:pPr>
+      <w:r>
+        <w:rPr>
+          <w:color w:val="000000" w:themeColor="text1"/>
+          <w:lang w:val="en-US" w:eastAsia="ru-RU"/>
+        </w:rPr>
+        <w:t>        (</w:t>
+      </w:r>
+      <w:r>
+        <w:rPr>
+          <w:i/>
+          <w:iCs/>
+          <w:color w:val="000000" w:themeColor="text1"/>
+          <w:lang w:val="en-US" w:eastAsia="ru-RU"/>
+        </w:rPr>
+        <w:t>setf</w:t>
+      </w:r>
+      <w:r>
+        <w:rPr>
+          <w:color w:val="000000" w:themeColor="text1"/>
+          <w:lang w:val="en-US" w:eastAsia="ru-RU"/>
+        </w:rPr>
+        <w:t> (nth indF lst) (cdr (nth indF lst)))) </w:t>
+      </w:r>
+    </w:p>
+    <w:p>
+      <w:pPr>
+        <w:pStyle w:val="Programs"/>
+        <w:rPr>
+          <w:color w:val="000000" w:themeColor="text1"/>
+          <w:lang w:val="en-US" w:eastAsia="ru-RU"/>
+        </w:rPr>
+      </w:pPr>
+      <w:r>
+        <w:rPr>
+          <w:color w:val="000000" w:themeColor="text1"/>
+          <w:lang w:val="en-US" w:eastAsia="ru-RU"/>
+        </w:rPr>
+        <w:t>        lst)</w:t>
+      </w:r>
+    </w:p>
+    <w:p>
+      <w:pPr>
+        <w:pStyle w:val="Programs"/>
+        <w:rPr>
+          <w:color w:val="000000" w:themeColor="text1"/>
+          <w:lang w:val="en-US" w:eastAsia="ru-RU"/>
+        </w:rPr>
+      </w:pPr>
+    </w:p>
+    <w:p>
+      <w:pPr>
+        <w:pStyle w:val="Programs"/>
+        <w:rPr>
+          <w:color w:val="000000" w:themeColor="text1"/>
+          <w:lang w:val="en-US" w:eastAsia="ru-RU"/>
+        </w:rPr>
+      </w:pPr>
+      <w:r>
+        <w:rPr>
+          <w:color w:val="000000" w:themeColor="text1"/>
+          <w:lang w:val="en-US" w:eastAsia="ru-RU"/>
+        </w:rPr>
+        <w:t>(</w:t>
+      </w:r>
+      <w:r>
+        <w:rPr>
+          <w:i/>
+          <w:iCs/>
+          <w:color w:val="000000" w:themeColor="text1"/>
+          <w:lang w:val="en-US" w:eastAsia="ru-RU"/>
+        </w:rPr>
+        <w:t>defun</w:t>
+      </w:r>
+      <w:r>
+        <w:rPr>
+          <w:color w:val="000000" w:themeColor="text1"/>
+          <w:lang w:val="en-US" w:eastAsia="ru-RU"/>
+        </w:rPr>
+        <w:t> swap-two-elements (lst indF indS)</w:t>
+      </w:r>
+    </w:p>
+    <w:p>
+      <w:pPr>
+        <w:pStyle w:val="Programs"/>
+        <w:rPr>
+          <w:color w:val="000000" w:themeColor="text1"/>
+          <w:lang w:val="en-US" w:eastAsia="ru-RU"/>
+        </w:rPr>
+      </w:pPr>
+      <w:r>
+        <w:rPr>
+          <w:color w:val="000000" w:themeColor="text1"/>
+          <w:lang w:val="en-US" w:eastAsia="ru-RU"/>
+        </w:rPr>
+        <w:t>    (let </w:t>
+      </w:r>
+    </w:p>
+    <w:p>
+      <w:pPr>
+        <w:pStyle w:val="Programs"/>
+        <w:rPr>
+          <w:color w:val="000000" w:themeColor="text1"/>
+          <w:lang w:val="en-US" w:eastAsia="ru-RU"/>
+        </w:rPr>
+      </w:pPr>
+      <w:r>
+        <w:rPr>
+          <w:color w:val="000000" w:themeColor="text1"/>
+          <w:lang w:val="en-US" w:eastAsia="ru-RU"/>
+        </w:rPr>
+        <w:t>        ((fEl (</w:t>
+      </w:r>
+      <w:r>
+        <w:rPr>
+          <w:i/>
+          <w:iCs/>
+          <w:color w:val="000000" w:themeColor="text1"/>
+          <w:lang w:val="en-US" w:eastAsia="ru-RU"/>
+        </w:rPr>
+        <w:t>nthcdr</w:t>
+      </w:r>
+      <w:r>
+        <w:rPr>
+          <w:color w:val="000000" w:themeColor="text1"/>
+          <w:lang w:val="en-US" w:eastAsia="ru-RU"/>
+        </w:rPr>
+        <w:t> indF lst))</w:t>
+      </w:r>
+    </w:p>
+    <w:p>
+      <w:pPr>
+        <w:pStyle w:val="Programs"/>
+        <w:rPr>
+          <w:color w:val="000000" w:themeColor="text1"/>
+          <w:lang w:val="en-US" w:eastAsia="ru-RU"/>
+        </w:rPr>
+      </w:pPr>
+      <w:r>
+        <w:rPr>
+          <w:color w:val="000000" w:themeColor="text1"/>
+          <w:lang w:val="en-US" w:eastAsia="ru-RU"/>
+        </w:rPr>
+        <w:t>        (temp nil) </w:t>
+      </w:r>
+    </w:p>
+    <w:p>
+      <w:pPr>
+        <w:pStyle w:val="Programs"/>
+        <w:rPr>
+          <w:color w:val="000000" w:themeColor="text1"/>
+          <w:lang w:val="en-US" w:eastAsia="ru-RU"/>
+        </w:rPr>
+      </w:pPr>
+      <w:r>
+        <w:rPr>
+          <w:color w:val="000000" w:themeColor="text1"/>
+          <w:lang w:val="en-US" w:eastAsia="ru-RU"/>
+        </w:rPr>
+        <w:t>        (sEl (</w:t>
+      </w:r>
+      <w:r>
+        <w:rPr>
+          <w:i/>
+          <w:iCs/>
+          <w:color w:val="000000" w:themeColor="text1"/>
+          <w:lang w:val="en-US" w:eastAsia="ru-RU"/>
+        </w:rPr>
+        <w:t>nthcdr</w:t>
+      </w:r>
+      <w:r>
+        <w:rPr>
+          <w:color w:val="000000" w:themeColor="text1"/>
+          <w:lang w:val="en-US" w:eastAsia="ru-RU"/>
+        </w:rPr>
+        <w:t> indS lst)))</w:t>
+      </w:r>
+    </w:p>
+    <w:p>
+      <w:pPr>
+        <w:pStyle w:val="Programs"/>
+        <w:rPr>
+          <w:color w:val="000000" w:themeColor="text1"/>
+          <w:lang w:val="en-US" w:eastAsia="ru-RU"/>
+        </w:rPr>
+      </w:pPr>
+    </w:p>
+    <w:p>
+      <w:pPr>
+        <w:pStyle w:val="Programs"/>
+        <w:rPr>
+          <w:color w:val="000000" w:themeColor="text1"/>
+          <w:lang w:val="en-US" w:eastAsia="ru-RU"/>
+        </w:rPr>
+      </w:pPr>
+      <w:r>
+        <w:rPr>
+          <w:color w:val="000000" w:themeColor="text1"/>
+          <w:lang w:val="en-US" w:eastAsia="ru-RU"/>
+        </w:rPr>
+        <w:t>        (</w:t>
+      </w:r>
+      <w:r>
+        <w:rPr>
+          <w:i/>
+          <w:iCs/>
+          <w:color w:val="000000" w:themeColor="text1"/>
+          <w:lang w:val="en-US" w:eastAsia="ru-RU"/>
+        </w:rPr>
+        <w:t>and</w:t>
+      </w:r>
+      <w:r>
+        <w:rPr>
+          <w:color w:val="000000" w:themeColor="text1"/>
+          <w:lang w:val="en-US" w:eastAsia="ru-RU"/>
+        </w:rPr>
+        <w:t> </w:t>
+      </w:r>
+    </w:p>
+    <w:p>
+      <w:pPr>
+        <w:pStyle w:val="Programs"/>
+        <w:rPr>
+          <w:color w:val="000000" w:themeColor="text1"/>
+          <w:lang w:val="en-US" w:eastAsia="ru-RU"/>
+        </w:rPr>
+      </w:pPr>
+      <w:r>
+        <w:rPr>
+          <w:color w:val="000000" w:themeColor="text1"/>
+          <w:lang w:val="en-US" w:eastAsia="ru-RU"/>
+        </w:rPr>
+        <w:t>            (</w:t>
+      </w:r>
+      <w:r>
+        <w:rPr>
+          <w:i/>
+          <w:iCs/>
+          <w:color w:val="000000" w:themeColor="text1"/>
+          <w:lang w:val="en-US" w:eastAsia="ru-RU"/>
+        </w:rPr>
+        <w:t>and</w:t>
+      </w:r>
+      <w:r>
+        <w:rPr>
+          <w:color w:val="000000" w:themeColor="text1"/>
+          <w:lang w:val="en-US" w:eastAsia="ru-RU"/>
+        </w:rPr>
+        <w:t> (&gt;= indF 0) (&gt;= indS 0) (&lt; indF (length lst)) (&lt; indS (length lst)))</w:t>
+      </w:r>
+    </w:p>
+    <w:p>
+      <w:pPr>
+        <w:pStyle w:val="Programs"/>
+        <w:rPr>
+          <w:color w:val="000000" w:themeColor="text1"/>
+          <w:lang w:val="en-US" w:eastAsia="ru-RU"/>
+        </w:rPr>
+      </w:pPr>
+      <w:r>
+        <w:rPr>
+          <w:color w:val="000000" w:themeColor="text1"/>
+          <w:lang w:val="en-US" w:eastAsia="ru-RU"/>
+        </w:rPr>
+        <w:t>            (</w:t>
+      </w:r>
+      <w:r>
+        <w:rPr>
+          <w:i/>
+          <w:iCs/>
+          <w:color w:val="000000" w:themeColor="text1"/>
+          <w:lang w:val="en-US" w:eastAsia="ru-RU"/>
+        </w:rPr>
+        <w:t>setf</w:t>
+      </w:r>
+      <w:r>
+        <w:rPr>
+          <w:color w:val="000000" w:themeColor="text1"/>
+          <w:lang w:val="en-US" w:eastAsia="ru-RU"/>
+        </w:rPr>
+        <w:t> temp (car fEl))</w:t>
+      </w:r>
+    </w:p>
+    <w:p>
+      <w:pPr>
+        <w:pStyle w:val="Programs"/>
+        <w:rPr>
+          <w:color w:val="000000" w:themeColor="text1"/>
+          <w:lang w:val="en-US" w:eastAsia="ru-RU"/>
+        </w:rPr>
+      </w:pPr>
+      <w:r>
+        <w:rPr>
+          <w:color w:val="000000" w:themeColor="text1"/>
+          <w:lang w:val="en-US" w:eastAsia="ru-RU"/>
+        </w:rPr>
+        <w:t>            (</w:t>
+      </w:r>
+      <w:r>
+        <w:rPr>
+          <w:i/>
+          <w:iCs/>
+          <w:color w:val="000000" w:themeColor="text1"/>
+          <w:lang w:val="en-US" w:eastAsia="ru-RU"/>
+        </w:rPr>
+        <w:t>setf</w:t>
+      </w:r>
+      <w:r>
+        <w:rPr>
+          <w:color w:val="000000" w:themeColor="text1"/>
+          <w:lang w:val="en-US" w:eastAsia="ru-RU"/>
+        </w:rPr>
+        <w:t> (car fEl) (car sEl))</w:t>
+      </w:r>
+    </w:p>
+    <w:p>
+      <w:pPr>
+        <w:pStyle w:val="Programs"/>
+        <w:rPr>
+          <w:color w:val="000000" w:themeColor="text1"/>
+          <w:lang w:val="en-US" w:eastAsia="ru-RU"/>
+        </w:rPr>
+      </w:pPr>
+      <w:r>
+        <w:rPr>
+          <w:color w:val="000000" w:themeColor="text1"/>
+          <w:lang w:val="en-US" w:eastAsia="ru-RU"/>
+        </w:rPr>
+        <w:t>            (</w:t>
+      </w:r>
+      <w:r>
+        <w:rPr>
+          <w:i/>
+          <w:iCs/>
+          <w:color w:val="000000" w:themeColor="text1"/>
+          <w:lang w:val="en-US" w:eastAsia="ru-RU"/>
+        </w:rPr>
+        <w:t>setf</w:t>
+      </w:r>
+      <w:r>
+        <w:rPr>
+          <w:color w:val="000000" w:themeColor="text1"/>
+          <w:lang w:val="en-US" w:eastAsia="ru-RU"/>
+        </w:rPr>
+        <w:t> (car sEl) temp))</w:t>
+      </w:r>
+    </w:p>
+    <w:p>
+      <w:pPr>
+        <w:pStyle w:val="Programs"/>
+        <w:rPr>
+          <w:color w:val="000000" w:themeColor="text1"/>
+          <w:lang w:val="en-US" w:eastAsia="ru-RU"/>
+        </w:rPr>
+      </w:pPr>
+      <w:r>
+        <w:rPr>
+          <w:color w:val="000000" w:themeColor="text1"/>
+          <w:lang w:val="en-US" w:eastAsia="ru-RU"/>
+        </w:rPr>
+        <w:t>        lst))</w:t>
+      </w:r>
+    </w:p>
+    <w:p>
+      <w:pPr>
+        <w:pStyle w:val="Programs"/>
+        <w:rPr>
+          <w:lang w:val="en-US"/>
+        </w:rPr>
+      </w:pPr>
+    </w:p>
+    <w:p>
       <w:r>
         <w:t>Задание 6.</w:t>
       </w:r>
@@ -1153,6 +2383,384 @@
       </w:r>
     </w:p>
     <w:p>
+      <w:r>
+        <w:t>Решение:</w:t>
+      </w:r>
+    </w:p>
+    <w:p>
+      <w:pPr>
+        <w:pStyle w:val="Programs"/>
+        <w:rPr>
+          <w:color w:val="000000" w:themeColor="text1"/>
+          <w:lang w:val="en-US" w:eastAsia="ru-RU"/>
+        </w:rPr>
+      </w:pPr>
+      <w:r>
+        <w:rPr>
+          <w:color w:val="000000" w:themeColor="text1"/>
+          <w:lang w:val="en-US" w:eastAsia="ru-RU"/>
+        </w:rPr>
+        <w:t>(</w:t>
+      </w:r>
+      <w:r>
+        <w:rPr>
+          <w:i/>
+          <w:iCs/>
+          <w:color w:val="000000" w:themeColor="text1"/>
+          <w:lang w:val="en-US" w:eastAsia="ru-RU"/>
+        </w:rPr>
+        <w:t>defun</w:t>
+      </w:r>
+      <w:r>
+        <w:rPr>
+          <w:color w:val="000000" w:themeColor="text1"/>
+          <w:lang w:val="en-US" w:eastAsia="ru-RU"/>
+        </w:rPr>
+        <w:t> swap-to-left (lst)</w:t>
+      </w:r>
+    </w:p>
+    <w:p>
+      <w:pPr>
+        <w:pStyle w:val="Programs"/>
+        <w:rPr>
+          <w:color w:val="000000" w:themeColor="text1"/>
+          <w:lang w:val="en-US" w:eastAsia="ru-RU"/>
+        </w:rPr>
+      </w:pPr>
+      <w:r>
+        <w:rPr>
+          <w:color w:val="000000" w:themeColor="text1"/>
+          <w:lang w:val="en-US" w:eastAsia="ru-RU"/>
+        </w:rPr>
+        <w:t>    (let ((out nil))</w:t>
+      </w:r>
+    </w:p>
+    <w:p>
+      <w:pPr>
+        <w:pStyle w:val="Programs"/>
+        <w:rPr>
+          <w:color w:val="000000" w:themeColor="text1"/>
+          <w:lang w:val="en-US" w:eastAsia="ru-RU"/>
+        </w:rPr>
+      </w:pPr>
+      <w:r>
+        <w:rPr>
+          <w:color w:val="000000" w:themeColor="text1"/>
+          <w:lang w:val="en-US" w:eastAsia="ru-RU"/>
+        </w:rPr>
+        <w:t>    (</w:t>
+      </w:r>
+      <w:r>
+        <w:rPr>
+          <w:i/>
+          <w:iCs/>
+          <w:color w:val="000000" w:themeColor="text1"/>
+          <w:lang w:val="en-US" w:eastAsia="ru-RU"/>
+        </w:rPr>
+        <w:t>setf</w:t>
+      </w:r>
+      <w:r>
+        <w:rPr>
+          <w:color w:val="000000" w:themeColor="text1"/>
+          <w:lang w:val="en-US" w:eastAsia="ru-RU"/>
+        </w:rPr>
+        <w:t> out (copy-list (cdr lst)))</w:t>
+      </w:r>
+    </w:p>
+    <w:p>
+      <w:pPr>
+        <w:pStyle w:val="Programs"/>
+        <w:rPr>
+          <w:color w:val="000000" w:themeColor="text1"/>
+          <w:lang w:val="en-US" w:eastAsia="ru-RU"/>
+        </w:rPr>
+      </w:pPr>
+      <w:r>
+        <w:rPr>
+          <w:color w:val="000000" w:themeColor="text1"/>
+          <w:lang w:val="en-US" w:eastAsia="ru-RU"/>
+        </w:rPr>
+        <w:t>    (</w:t>
+      </w:r>
+      <w:r>
+        <w:rPr>
+          <w:i/>
+          <w:iCs/>
+          <w:color w:val="000000" w:themeColor="text1"/>
+          <w:lang w:val="en-US" w:eastAsia="ru-RU"/>
+        </w:rPr>
+        <w:t>setf</w:t>
+      </w:r>
+      <w:r>
+        <w:rPr>
+          <w:color w:val="000000" w:themeColor="text1"/>
+          <w:lang w:val="en-US" w:eastAsia="ru-RU"/>
+        </w:rPr>
+        <w:t> (cdr (last out)) (cons (first lst) nil))</w:t>
+      </w:r>
+    </w:p>
+    <w:p>
+      <w:pPr>
+        <w:pStyle w:val="Programs"/>
+        <w:rPr>
+          <w:color w:val="000000" w:themeColor="text1"/>
+          <w:lang w:val="en-US" w:eastAsia="ru-RU"/>
+        </w:rPr>
+      </w:pPr>
+      <w:r>
+        <w:rPr>
+          <w:color w:val="000000" w:themeColor="text1"/>
+          <w:lang w:val="en-US" w:eastAsia="ru-RU"/>
+        </w:rPr>
+        <w:t>    out))</w:t>
+      </w:r>
+    </w:p>
+    <w:p>
+      <w:pPr>
+        <w:pStyle w:val="Programs"/>
+        <w:rPr>
+          <w:color w:val="000000" w:themeColor="text1"/>
+          <w:lang w:val="en-US" w:eastAsia="ru-RU"/>
+        </w:rPr>
+      </w:pPr>
+    </w:p>
+    <w:p>
+      <w:pPr>
+        <w:pStyle w:val="Programs"/>
+        <w:rPr>
+          <w:color w:val="000000" w:themeColor="text1"/>
+          <w:lang w:val="en-US" w:eastAsia="ru-RU"/>
+        </w:rPr>
+      </w:pPr>
+      <w:r>
+        <w:rPr>
+          <w:color w:val="000000" w:themeColor="text1"/>
+          <w:lang w:val="en-US" w:eastAsia="ru-RU"/>
+        </w:rPr>
+        <w:t>(</w:t>
+      </w:r>
+      <w:r>
+        <w:rPr>
+          <w:i/>
+          <w:iCs/>
+          <w:color w:val="000000" w:themeColor="text1"/>
+          <w:lang w:val="en-US" w:eastAsia="ru-RU"/>
+        </w:rPr>
+        <w:t>defun</w:t>
+      </w:r>
+      <w:r>
+        <w:rPr>
+          <w:color w:val="000000" w:themeColor="text1"/>
+          <w:lang w:val="en-US" w:eastAsia="ru-RU"/>
+        </w:rPr>
+        <w:t> swap-to-right (lst)</w:t>
+      </w:r>
+    </w:p>
+    <w:p>
+      <w:pPr>
+        <w:pStyle w:val="Programs"/>
+        <w:rPr>
+          <w:color w:val="000000" w:themeColor="text1"/>
+          <w:lang w:val="en-US" w:eastAsia="ru-RU"/>
+        </w:rPr>
+      </w:pPr>
+      <w:r>
+        <w:rPr>
+          <w:color w:val="000000" w:themeColor="text1"/>
+          <w:lang w:val="en-US" w:eastAsia="ru-RU"/>
+        </w:rPr>
+        <w:t>    (let ((out nil))</w:t>
+      </w:r>
+    </w:p>
+    <w:p>
+      <w:pPr>
+        <w:pStyle w:val="Programs"/>
+        <w:rPr>
+          <w:color w:val="000000" w:themeColor="text1"/>
+          <w:lang w:val="en-US" w:eastAsia="ru-RU"/>
+        </w:rPr>
+      </w:pPr>
+      <w:r>
+        <w:rPr>
+          <w:color w:val="000000" w:themeColor="text1"/>
+          <w:lang w:val="en-US" w:eastAsia="ru-RU"/>
+        </w:rPr>
+        <w:t>    (</w:t>
+      </w:r>
+      <w:r>
+        <w:rPr>
+          <w:i/>
+          <w:iCs/>
+          <w:color w:val="000000" w:themeColor="text1"/>
+          <w:lang w:val="en-US" w:eastAsia="ru-RU"/>
+        </w:rPr>
+        <w:t>setf</w:t>
+      </w:r>
+      <w:r>
+        <w:rPr>
+          <w:color w:val="000000" w:themeColor="text1"/>
+          <w:lang w:val="en-US" w:eastAsia="ru-RU"/>
+        </w:rPr>
+        <w:t> out (copy-list lst))</w:t>
+      </w:r>
+    </w:p>
+    <w:p>
+      <w:pPr>
+        <w:pStyle w:val="Programs"/>
+        <w:rPr>
+          <w:color w:val="000000" w:themeColor="text1"/>
+          <w:lang w:val="en-US" w:eastAsia="ru-RU"/>
+        </w:rPr>
+      </w:pPr>
+      <w:r>
+        <w:rPr>
+          <w:color w:val="000000" w:themeColor="text1"/>
+          <w:lang w:val="en-US" w:eastAsia="ru-RU"/>
+        </w:rPr>
+        <w:t>    (</w:t>
+      </w:r>
+      <w:r>
+        <w:rPr>
+          <w:i/>
+          <w:iCs/>
+          <w:color w:val="000000" w:themeColor="text1"/>
+          <w:lang w:val="en-US" w:eastAsia="ru-RU"/>
+        </w:rPr>
+        <w:t>setf</w:t>
+      </w:r>
+      <w:r>
+        <w:rPr>
+          <w:color w:val="000000" w:themeColor="text1"/>
+          <w:lang w:val="en-US" w:eastAsia="ru-RU"/>
+        </w:rPr>
+        <w:t> (cdr (last out)) out)</w:t>
+      </w:r>
+    </w:p>
+    <w:p>
+      <w:pPr>
+        <w:pStyle w:val="Programs"/>
+        <w:rPr>
+          <w:color w:val="000000" w:themeColor="text1"/>
+          <w:lang w:val="en-US" w:eastAsia="ru-RU"/>
+        </w:rPr>
+      </w:pPr>
+      <w:r>
+        <w:rPr>
+          <w:color w:val="000000" w:themeColor="text1"/>
+          <w:lang w:val="en-US" w:eastAsia="ru-RU"/>
+        </w:rPr>
+        <w:t>    (</w:t>
+      </w:r>
+      <w:r>
+        <w:rPr>
+          <w:i/>
+          <w:iCs/>
+          <w:color w:val="000000" w:themeColor="text1"/>
+          <w:lang w:val="en-US" w:eastAsia="ru-RU"/>
+        </w:rPr>
+        <w:t>setf</w:t>
+      </w:r>
+      <w:r>
+        <w:rPr>
+          <w:color w:val="000000" w:themeColor="text1"/>
+          <w:lang w:val="en-US" w:eastAsia="ru-RU"/>
+        </w:rPr>
+        <w:t> out (cdr (</w:t>
+      </w:r>
+      <w:r>
+        <w:rPr>
+          <w:i/>
+          <w:iCs/>
+          <w:color w:val="000000" w:themeColor="text1"/>
+          <w:lang w:val="en-US" w:eastAsia="ru-RU"/>
+        </w:rPr>
+        <w:t>nthcdr</w:t>
+      </w:r>
+      <w:r>
+        <w:rPr>
+          <w:color w:val="000000" w:themeColor="text1"/>
+          <w:lang w:val="en-US" w:eastAsia="ru-RU"/>
+        </w:rPr>
+        <w:t> (- (length lst) 2) out)))</w:t>
+      </w:r>
+    </w:p>
+    <w:p>
+      <w:pPr>
+        <w:pStyle w:val="Programs"/>
+        <w:rPr>
+          <w:color w:val="000000" w:themeColor="text1"/>
+          <w:lang w:val="en-US" w:eastAsia="ru-RU"/>
+        </w:rPr>
+      </w:pPr>
+      <w:r>
+        <w:rPr>
+          <w:color w:val="000000" w:themeColor="text1"/>
+          <w:lang w:val="en-US" w:eastAsia="ru-RU"/>
+        </w:rPr>
+        <w:t>    (</w:t>
+      </w:r>
+      <w:r>
+        <w:rPr>
+          <w:i/>
+          <w:iCs/>
+          <w:color w:val="000000" w:themeColor="text1"/>
+          <w:lang w:val="en-US" w:eastAsia="ru-RU"/>
+        </w:rPr>
+        <w:t>setf</w:t>
+      </w:r>
+      <w:r>
+        <w:rPr>
+          <w:color w:val="000000" w:themeColor="text1"/>
+          <w:lang w:val="en-US" w:eastAsia="ru-RU"/>
+        </w:rPr>
+        <w:t> (cdr (</w:t>
+      </w:r>
+      <w:r>
+        <w:rPr>
+          <w:i/>
+          <w:iCs/>
+          <w:color w:val="000000" w:themeColor="text1"/>
+          <w:lang w:val="en-US" w:eastAsia="ru-RU"/>
+        </w:rPr>
+        <w:t>nthcdr</w:t>
+      </w:r>
+      <w:r>
+        <w:rPr>
+          <w:color w:val="000000" w:themeColor="text1"/>
+          <w:lang w:val="en-US" w:eastAsia="ru-RU"/>
+        </w:rPr>
+        <w:t> (- (length lst) 1) out)) nil)</w:t>
+      </w:r>
+    </w:p>
+    <w:p>
+      <w:pPr>
+        <w:pStyle w:val="Programs"/>
+        <w:rPr>
+          <w:color w:val="000000" w:themeColor="text1"/>
+          <w:lang w:eastAsia="ru-RU"/>
+        </w:rPr>
+      </w:pPr>
+      <w:r>
+        <w:rPr>
+          <w:color w:val="000000" w:themeColor="text1"/>
+          <w:lang w:val="en-US" w:eastAsia="ru-RU"/>
+        </w:rPr>
+        <w:t>    </w:t>
+      </w:r>
+      <w:r>
+        <w:rPr>
+          <w:color w:val="000000" w:themeColor="text1"/>
+          <w:lang w:eastAsia="ru-RU"/>
+        </w:rPr>
+        <w:t>out))</w:t>
+      </w:r>
+    </w:p>
+    <w:p>
+      <w:pPr>
+        <w:pStyle w:val="Programs"/>
+      </w:pPr>
+    </w:p>
+    <w:p>
       <w:pPr>
         <w:pStyle w:val="1"/>
       </w:pPr>
@@ -1201,14 +2809,12 @@
       <w:r>
         <w:t>(</w:t>
       </w:r>
-      <w:proofErr w:type="spellStart"/>
       <w:r>
         <w:rPr>
           <w:lang w:val="en-US"/>
         </w:rPr>
         <w:t>defun</w:t>
       </w:r>
-      <w:proofErr w:type="spellEnd"/>
       <w:r>
         <w:t xml:space="preserve"> </w:t>
       </w:r>
@@ -1262,6 +2868,7 @@
         <w:pStyle w:val="Programs"/>
       </w:pPr>
       <w:r>
+        <w:lastRenderedPageBreak/>
         <w:t>)</w:t>
       </w:r>
     </w:p>
@@ -1285,7 +2892,6 @@
         </w:rPr>
         <w:t>(</w:t>
       </w:r>
-      <w:proofErr w:type="spellStart"/>
       <w:r>
         <w:rPr>
           <w:i/>
@@ -1295,15 +2901,75 @@
         </w:rPr>
         <w:t>defun</w:t>
       </w:r>
-      <w:proofErr w:type="spellEnd"/>
-      <w:r>
-        <w:rPr>
-          <w:color w:val="000000" w:themeColor="text1"/>
-          <w:lang w:val="en-US" w:eastAsia="ru-RU"/>
-        </w:rPr>
-        <w:t> </w:t>
-      </w:r>
-      <w:proofErr w:type="spellStart"/>
+      <w:r>
+        <w:rPr>
+          <w:color w:val="000000" w:themeColor="text1"/>
+          <w:lang w:val="en-US" w:eastAsia="ru-RU"/>
+        </w:rPr>
+        <w:t> findCat </w:t>
+      </w:r>
+      <w:r>
+        <w:rPr>
+          <w:color w:val="000000" w:themeColor="text1"/>
+          <w:lang w:eastAsia="ru-RU"/>
+        </w:rPr>
+        <w:t>(</w:t>
+      </w:r>
+      <w:r>
+        <w:rPr>
+          <w:color w:val="000000" w:themeColor="text1"/>
+          <w:lang w:val="en-US" w:eastAsia="ru-RU"/>
+        </w:rPr>
+        <w:t>gip cat</w:t>
+      </w:r>
+      <w:r>
+        <w:rPr>
+          <w:color w:val="000000" w:themeColor="text1"/>
+          <w:lang w:eastAsia="ru-RU"/>
+        </w:rPr>
+        <w:t>)</w:t>
+      </w:r>
+    </w:p>
+    <w:p>
+      <w:pPr>
+        <w:pStyle w:val="Programs"/>
+        <w:rPr>
+          <w:color w:val="000000" w:themeColor="text1"/>
+          <w:lang w:val="en-US" w:eastAsia="ru-RU"/>
+        </w:rPr>
+      </w:pPr>
+      <w:r>
+        <w:rPr>
+          <w:color w:val="000000" w:themeColor="text1"/>
+          <w:lang w:val="en-US" w:eastAsia="ru-RU"/>
+        </w:rPr>
+        <w:t>    (sqrt ( - (* gip gip) (* cat cat))))</w:t>
+      </w:r>
+    </w:p>
+    <w:p>
+      <w:pPr>
+        <w:pStyle w:val="Programs"/>
+        <w:rPr>
+          <w:color w:val="000000" w:themeColor="text1"/>
+          <w:lang w:val="en-US" w:eastAsia="ru-RU"/>
+        </w:rPr>
+      </w:pPr>
+    </w:p>
+    <w:p>
+      <w:pPr>
+        <w:pStyle w:val="Programs"/>
+        <w:rPr>
+          <w:color w:val="000000" w:themeColor="text1"/>
+          <w:lang w:eastAsia="ru-RU"/>
+        </w:rPr>
+      </w:pPr>
+      <w:r>
+        <w:rPr>
+          <w:color w:val="000000" w:themeColor="text1"/>
+          <w:lang w:eastAsia="ru-RU"/>
+        </w:rPr>
+        <w:t>(</w:t>
+      </w:r>
       <w:r>
         <w:rPr>
           <w:color w:val="000000" w:themeColor="text1"/>
@@ -1311,205 +2977,85 @@
         </w:rPr>
         <w:t>findCat</w:t>
       </w:r>
-      <w:proofErr w:type="spellEnd"/>
-      <w:r>
-        <w:rPr>
-          <w:color w:val="000000" w:themeColor="text1"/>
-          <w:lang w:val="en-US" w:eastAsia="ru-RU"/>
-        </w:rPr>
-        <w:t> </w:t>
-      </w:r>
       <w:r>
         <w:rPr>
           <w:color w:val="000000" w:themeColor="text1"/>
           <w:lang w:eastAsia="ru-RU"/>
         </w:rPr>
+        <w:t xml:space="preserve"> 5 4) -&gt; 3.0;</w:t>
+      </w:r>
+    </w:p>
+    <w:p>
+      <w:pPr>
+        <w:rPr>
+          <w:lang w:eastAsia="ru-RU"/>
+        </w:rPr>
+      </w:pPr>
+    </w:p>
+    <w:p>
+      <w:pPr>
+        <w:rPr>
+          <w:lang w:eastAsia="ru-RU"/>
+        </w:rPr>
+      </w:pPr>
+      <w:r>
+        <w:rPr>
+          <w:lang w:eastAsia="ru-RU"/>
+        </w:rPr>
+        <w:t>Второй способ:</w:t>
+      </w:r>
+    </w:p>
+    <w:p>
+      <w:pPr>
+        <w:pStyle w:val="Programs"/>
+        <w:rPr>
+          <w:lang w:eastAsia="ru-RU"/>
+        </w:rPr>
+      </w:pPr>
+      <w:r>
+        <w:rPr>
+          <w:lang w:eastAsia="ru-RU"/>
+        </w:rPr>
         <w:t>(</w:t>
       </w:r>
-      <w:proofErr w:type="spellStart"/>
-      <w:r>
-        <w:rPr>
-          <w:color w:val="000000" w:themeColor="text1"/>
-          <w:lang w:val="en-US" w:eastAsia="ru-RU"/>
-        </w:rPr>
-        <w:t>gip</w:t>
-      </w:r>
-      <w:proofErr w:type="spellEnd"/>
-      <w:r>
-        <w:rPr>
-          <w:color w:val="000000" w:themeColor="text1"/>
-          <w:lang w:val="en-US" w:eastAsia="ru-RU"/>
-        </w:rPr>
-        <w:t> cat</w:t>
-      </w:r>
-      <w:r>
-        <w:rPr>
-          <w:color w:val="000000" w:themeColor="text1"/>
+      <w:r>
+        <w:rPr>
+          <w:lang w:val="en-US" w:eastAsia="ru-RU"/>
+        </w:rPr>
+        <w:t>lambda</w:t>
+      </w:r>
+      <w:r>
+        <w:rPr>
           <w:lang w:eastAsia="ru-RU"/>
         </w:rPr>
+        <w:t xml:space="preserve"> (*</w:t>
+      </w:r>
+      <w:r>
+        <w:rPr>
+          <w:lang w:eastAsia="ru-RU"/>
+        </w:rPr>
+        <w:t>список аргументов*)</w:t>
+      </w:r>
+      <w:r>
+        <w:rPr>
+          <w:lang w:eastAsia="ru-RU"/>
+        </w:rPr>
+        <w:t>) (</w:t>
+      </w:r>
+      <w:r>
+        <w:rPr>
+          <w:lang w:eastAsia="ru-RU"/>
+        </w:rPr>
+        <w:t>*тело функции*)</w:t>
+      </w:r>
+      <w:r>
+        <w:rPr>
+          <w:lang w:eastAsia="ru-RU"/>
+        </w:rPr>
         <w:t>)</w:t>
       </w:r>
     </w:p>
     <w:p>
-      <w:pPr>
-        <w:pStyle w:val="Programs"/>
-        <w:rPr>
-          <w:color w:val="000000" w:themeColor="text1"/>
-          <w:lang w:val="en-US" w:eastAsia="ru-RU"/>
-        </w:rPr>
-      </w:pPr>
-      <w:r>
-        <w:rPr>
-          <w:color w:val="000000" w:themeColor="text1"/>
-          <w:lang w:val="en-US" w:eastAsia="ru-RU"/>
-        </w:rPr>
-        <w:t>    (sqrt ( - (* </w:t>
-      </w:r>
-      <w:proofErr w:type="spellStart"/>
-      <w:r>
-        <w:rPr>
-          <w:color w:val="000000" w:themeColor="text1"/>
-          <w:lang w:val="en-US" w:eastAsia="ru-RU"/>
-        </w:rPr>
-        <w:t>gip</w:t>
-      </w:r>
-      <w:proofErr w:type="spellEnd"/>
-      <w:r>
-        <w:rPr>
-          <w:color w:val="000000" w:themeColor="text1"/>
-          <w:lang w:val="en-US" w:eastAsia="ru-RU"/>
-        </w:rPr>
-        <w:t> </w:t>
-      </w:r>
-      <w:proofErr w:type="spellStart"/>
-      <w:r>
-        <w:rPr>
-          <w:color w:val="000000" w:themeColor="text1"/>
-          <w:lang w:val="en-US" w:eastAsia="ru-RU"/>
-        </w:rPr>
-        <w:t>gip</w:t>
-      </w:r>
-      <w:proofErr w:type="spellEnd"/>
-      <w:r>
-        <w:rPr>
-          <w:color w:val="000000" w:themeColor="text1"/>
-          <w:lang w:val="en-US" w:eastAsia="ru-RU"/>
-        </w:rPr>
-        <w:t>) (* cat cat))))</w:t>
-      </w:r>
-    </w:p>
-    <w:p>
-      <w:pPr>
-        <w:pStyle w:val="Programs"/>
-        <w:rPr>
-          <w:color w:val="000000" w:themeColor="text1"/>
-          <w:lang w:val="en-US" w:eastAsia="ru-RU"/>
-        </w:rPr>
-      </w:pPr>
-    </w:p>
-    <w:p>
-      <w:pPr>
-        <w:pStyle w:val="Programs"/>
-        <w:rPr>
-          <w:color w:val="000000" w:themeColor="text1"/>
-          <w:lang w:eastAsia="ru-RU"/>
-        </w:rPr>
-      </w:pPr>
-      <w:r>
-        <w:rPr>
-          <w:color w:val="000000" w:themeColor="text1"/>
-          <w:lang w:eastAsia="ru-RU"/>
-        </w:rPr>
-        <w:t>(</w:t>
-      </w:r>
-      <w:proofErr w:type="spellStart"/>
-      <w:r>
-        <w:rPr>
-          <w:color w:val="000000" w:themeColor="text1"/>
-          <w:lang w:val="en-US" w:eastAsia="ru-RU"/>
-        </w:rPr>
-        <w:t>findCat</w:t>
-      </w:r>
-      <w:proofErr w:type="spellEnd"/>
-      <w:r>
-        <w:rPr>
-          <w:color w:val="000000" w:themeColor="text1"/>
-          <w:lang w:eastAsia="ru-RU"/>
-        </w:rPr>
-        <w:t xml:space="preserve"> 5 4) -&gt; 3.0;</w:t>
-      </w:r>
-    </w:p>
-    <w:p>
-      <w:pPr>
-        <w:rPr>
-          <w:lang w:eastAsia="ru-RU"/>
-        </w:rPr>
-      </w:pPr>
-    </w:p>
-    <w:p>
-      <w:pPr>
-        <w:rPr>
-          <w:lang w:eastAsia="ru-RU"/>
-        </w:rPr>
-      </w:pPr>
-      <w:r>
-        <w:rPr>
-          <w:lang w:eastAsia="ru-RU"/>
-        </w:rPr>
-        <w:t>Второй способ:</w:t>
-      </w:r>
-    </w:p>
-    <w:p>
-      <w:pPr>
-        <w:pStyle w:val="Programs"/>
-        <w:rPr>
-          <w:lang w:eastAsia="ru-RU"/>
-        </w:rPr>
-      </w:pPr>
-      <w:r>
-        <w:rPr>
-          <w:lang w:eastAsia="ru-RU"/>
-        </w:rPr>
-        <w:t>(</w:t>
-      </w:r>
-      <w:r>
-        <w:rPr>
-          <w:lang w:val="en-US" w:eastAsia="ru-RU"/>
-        </w:rPr>
-        <w:t>lambda</w:t>
-      </w:r>
-      <w:r>
-        <w:rPr>
-          <w:lang w:eastAsia="ru-RU"/>
-        </w:rPr>
-        <w:t xml:space="preserve"> (*</w:t>
-      </w:r>
-      <w:r>
-        <w:rPr>
-          <w:lang w:eastAsia="ru-RU"/>
-        </w:rPr>
-        <w:t>список аргументов*)</w:t>
-      </w:r>
-      <w:r>
-        <w:rPr>
-          <w:lang w:eastAsia="ru-RU"/>
-        </w:rPr>
-        <w:t>) (</w:t>
-      </w:r>
-      <w:r>
-        <w:rPr>
-          <w:lang w:eastAsia="ru-RU"/>
-        </w:rPr>
-        <w:t>*тело функции*)</w:t>
-      </w:r>
-      <w:r>
-        <w:rPr>
-          <w:lang w:eastAsia="ru-RU"/>
-        </w:rPr>
-        <w:t>)</w:t>
-      </w:r>
-    </w:p>
-    <w:p>
       <w:r>
         <w:t>Пример:</w:t>
       </w:r>
@@ -1519,15 +3065,7 @@
         <w:pStyle w:val="Programs"/>
       </w:pPr>
       <w:r>
-        <w:t>((</w:t>
-      </w:r>
-      <w:proofErr w:type="spellStart"/>
-      <w:r>
-        <w:t>lambda</w:t>
-      </w:r>
-      <w:proofErr w:type="spellEnd"/>
-      <w:r>
-        <w:t xml:space="preserve"> (a) (* a 3)) 4)</w:t>
+        <w:t>((lambda (a) (* a 3)) 4)</w:t>
       </w:r>
       <w:r>
         <w:t xml:space="preserve"> -</w:t>
@@ -1542,23 +3080,17 @@
       </w:pPr>
     </w:p>
     <w:p>
-      <w:proofErr w:type="spellStart"/>
       <w:r>
         <w:rPr>
           <w:lang w:val="en-US"/>
         </w:rPr>
         <w:t>lamda</w:t>
       </w:r>
-      <w:proofErr w:type="spellEnd"/>
       <w:r>
         <w:t>-</w:t>
       </w:r>
       <w:r>
-        <w:t xml:space="preserve">функции называются «безымянными». Суть такой функции состоит в том, что задается алгоритм вычисления, но не задается имени функции. </w:t>
-      </w:r>
-      <w:r>
-        <w:lastRenderedPageBreak/>
-        <w:t>Подобную функцию можно применить к списку аргументов и сразу получить результат.</w:t>
+        <w:t>функции называются «безымянными». Суть такой функции состоит в том, что задается алгоритм вычисления, но не задается имени функции. Подобную функцию можно применить к списку аргументов и сразу получить результат.</w:t>
       </w:r>
     </w:p>
     <w:p>
@@ -1578,6 +3110,119 @@
       </w:r>
       <w:r>
         <w:t>.</w:t>
+      </w:r>
+    </w:p>
+    <w:p>
+      <w:pPr>
+        <w:jc w:val="left"/>
+      </w:pPr>
+      <w:r>
+        <w:t>Существует два вида функций работы со списками: структуроразрушающие и не разрушающие структуру функции.</w:t>
+      </w:r>
+    </w:p>
+    <w:p>
+      <w:pPr>
+        <w:jc w:val="left"/>
+      </w:pPr>
+      <w:r>
+        <w:t>Структуроразрушающими называются функции, при помощи которых можно вносить изменения во внутреннюю структуру уже существующих выражений.</w:t>
+      </w:r>
+    </w:p>
+    <w:p>
+      <w:pPr>
+        <w:jc w:val="left"/>
+      </w:pPr>
+      <w:r>
+        <w:t xml:space="preserve">К структуроразрушающим функциям относят: </w:t>
+      </w:r>
+      <w:r>
+        <w:rPr>
+          <w:lang w:val="en-US"/>
+        </w:rPr>
+        <w:t>nreverse</w:t>
+      </w:r>
+      <w:r>
+        <w:t xml:space="preserve">, </w:t>
+      </w:r>
+      <w:r>
+        <w:rPr>
+          <w:lang w:val="en-US"/>
+        </w:rPr>
+        <w:t>rplaca</w:t>
+      </w:r>
+      <w:r>
+        <w:t xml:space="preserve">, </w:t>
+      </w:r>
+      <w:r>
+        <w:rPr>
+          <w:lang w:val="en-US"/>
+        </w:rPr>
+        <w:t>rplacd</w:t>
+      </w:r>
+      <w:r>
+        <w:t xml:space="preserve">, </w:t>
+      </w:r>
+      <w:r>
+        <w:rPr>
+          <w:lang w:val="en-US"/>
+        </w:rPr>
+        <w:t>nconc</w:t>
+      </w:r>
+      <w:r>
+        <w:t xml:space="preserve">, </w:t>
+      </w:r>
+      <w:r>
+        <w:rPr>
+          <w:lang w:val="en-US"/>
+        </w:rPr>
+        <w:t>nsubst</w:t>
+      </w:r>
+      <w:r>
+        <w:t xml:space="preserve"> </w:t>
+      </w:r>
+      <w:r>
+        <w:t>и т.д</w:t>
+      </w:r>
+      <w:r>
+        <w:t>.</w:t>
+      </w:r>
+    </w:p>
+    <w:p>
+      <w:pPr>
+        <w:jc w:val="left"/>
+      </w:pPr>
+      <w:r>
+        <w:t xml:space="preserve">К не разрушающим структуру функциям относят: </w:t>
+      </w:r>
+      <w:r>
+        <w:rPr>
+          <w:lang w:val="en-US"/>
+        </w:rPr>
+        <w:t>append</w:t>
+      </w:r>
+      <w:r>
+        <w:t xml:space="preserve">, </w:t>
+      </w:r>
+      <w:r>
+        <w:rPr>
+          <w:lang w:val="en-US"/>
+        </w:rPr>
+        <w:t>reverse</w:t>
+      </w:r>
+      <w:r>
+        <w:t xml:space="preserve">, </w:t>
+      </w:r>
+      <w:r>
+        <w:rPr>
+          <w:lang w:val="en-US"/>
+        </w:rPr>
+        <w:t>remove</w:t>
+      </w:r>
+      <w:r>
+        <w:t xml:space="preserve"> </w:t>
+      </w:r>
+      <w:r>
+        <w:t>и т.д.</w:t>
       </w:r>
     </w:p>
     <w:p>

</xml_diff>